<commit_message>
Updated doc for k=10000 on between and updated script to finalized version for hand in
</commit_message>
<xml_diff>
--- a/MatthewMacEachern-a2-report.docx
+++ b/MatthewMacEachern-a2-report.docx
@@ -4574,7 +4574,15 @@
         <w:t xml:space="preserve">It is also interesting </w:t>
       </w:r>
       <w:r>
-        <w:t xml:space="preserve">to note that the top 50 authors in all three versions of the graphs seem to be exclusively of Asian decent based on their names. This could indicate that there might be a larger amount of activity in terms of academic papers for Computer Science in this part of the world than there is in the rest of the world. This could also be since the Asian community may co-author papers only with other authors in the Asian community which would lead to more importance being in this community, like a spider-trap in the traditional example used for PageRank. This, however, is only speculative and could be due to other factors.  </w:t>
+        <w:t xml:space="preserve">to note that the top 50 authors in all three versions of the graphs seem to be exclusively of Asian </w:t>
+      </w:r>
+      <w:proofErr w:type="spellStart"/>
+      <w:r>
+        <w:t>decent</w:t>
+      </w:r>
+      <w:proofErr w:type="spellEnd"/>
+      <w:r>
+        <w:t xml:space="preserve"> based on their names. This could indicate that there might be a larger amount of activity in terms of academic papers for Computer Science in this part of the world than there is in the rest of the world. This could also be since the Asian community may co-author papers only with other authors in the Asian community which would lead to more importance being in this community, like a spider-trap in the traditional example used for PageRank. This, however, is only speculative and could be due to other factors.  </w:t>
       </w:r>
     </w:p>
     <w:p>
@@ -4652,7 +4660,30 @@
       </w:r>
       <w:proofErr w:type="spellEnd"/>
       <w:r>
-        <w:t>(G) function: k. When this k parameter is set, the function only considers a subset of k nodes to use the edge betweenness centrality calculation. The k parameter was set to 1000 and the calculation time was reduced to 30 minutes for each graph.</w:t>
+        <w:t>(G) function: k. When this k parameter is set, the function only considers a subset of k nodes to use the edge betweenness centrality calculation. The k parameter was set to 1000</w:t>
+      </w:r>
+      <w:r>
+        <w:t>0</w:t>
+      </w:r>
+      <w:r>
+        <w:t xml:space="preserve"> and the calculation time was reduced to </w:t>
+      </w:r>
+      <w:r>
+        <w:t xml:space="preserve">roughly six hours </w:t>
+      </w:r>
+      <w:r>
+        <w:t>for each graph.</w:t>
+      </w:r>
+      <w:r>
+        <w:t xml:space="preserve"> This was done as to shorten the calculation time to a reasonable amount while </w:t>
+      </w:r>
+      <w:proofErr w:type="gramStart"/>
+      <w:r>
+        <w:t>still keeping</w:t>
+      </w:r>
+      <w:proofErr w:type="gramEnd"/>
+      <w:r>
+        <w:t xml:space="preserve"> the results statistically significant (~10% of the nodes in each graph were sampled using this technique).</w:t>
       </w:r>
     </w:p>
     <w:p>
@@ -4673,7 +4704,27 @@
         <w:pStyle w:val="Para"/>
         <w:numPr>
           <w:ilvl w:val="0"/>
-          <w:numId w:val="15"/>
+          <w:numId w:val="19"/>
+        </w:numPr>
+        <w:rPr>
+          <w:sz w:val="14"/>
+          <w:szCs w:val="14"/>
+        </w:rPr>
+      </w:pPr>
+      <w:r>
+        <w:rPr>
+          <w:sz w:val="14"/>
+          <w:szCs w:val="14"/>
+        </w:rPr>
+        <w:t>('Xin Li', 'Philip S. Yu')</w:t>
+      </w:r>
+    </w:p>
+    <w:p>
+      <w:pPr>
+        <w:pStyle w:val="Para"/>
+        <w:numPr>
+          <w:ilvl w:val="0"/>
+          <w:numId w:val="19"/>
         </w:numPr>
         <w:rPr>
           <w:sz w:val="14"/>
@@ -4709,27 +4760,7 @@
         <w:pStyle w:val="Para"/>
         <w:numPr>
           <w:ilvl w:val="0"/>
-          <w:numId w:val="15"/>
-        </w:numPr>
-        <w:rPr>
-          <w:sz w:val="14"/>
-          <w:szCs w:val="14"/>
-        </w:rPr>
-      </w:pPr>
-      <w:r>
-        <w:rPr>
-          <w:sz w:val="14"/>
-          <w:szCs w:val="14"/>
-        </w:rPr>
-        <w:t>('Xin Li', 'Philip S. Yu')</w:t>
-      </w:r>
-    </w:p>
-    <w:p>
-      <w:pPr>
-        <w:pStyle w:val="Para"/>
-        <w:numPr>
-          <w:ilvl w:val="0"/>
-          <w:numId w:val="15"/>
+          <w:numId w:val="19"/>
         </w:numPr>
         <w:rPr>
           <w:sz w:val="14"/>
@@ -4749,7 +4780,191 @@
         <w:pStyle w:val="Para"/>
         <w:numPr>
           <w:ilvl w:val="0"/>
-          <w:numId w:val="15"/>
+          <w:numId w:val="19"/>
+        </w:numPr>
+        <w:rPr>
+          <w:sz w:val="14"/>
+          <w:szCs w:val="14"/>
+        </w:rPr>
+      </w:pPr>
+      <w:r>
+        <w:rPr>
+          <w:sz w:val="14"/>
+          <w:szCs w:val="14"/>
+        </w:rPr>
+        <w:t>('Hua Wang', '</w:t>
+      </w:r>
+      <w:proofErr w:type="spellStart"/>
+      <w:r>
+        <w:rPr>
+          <w:sz w:val="14"/>
+          <w:szCs w:val="14"/>
+        </w:rPr>
+        <w:t>Francky</w:t>
+      </w:r>
+      <w:proofErr w:type="spellEnd"/>
+      <w:r>
+        <w:rPr>
+          <w:sz w:val="14"/>
+          <w:szCs w:val="14"/>
+        </w:rPr>
+        <w:t xml:space="preserve"> </w:t>
+      </w:r>
+      <w:proofErr w:type="spellStart"/>
+      <w:r>
+        <w:rPr>
+          <w:sz w:val="14"/>
+          <w:szCs w:val="14"/>
+        </w:rPr>
+        <w:t>Catthoor</w:t>
+      </w:r>
+      <w:proofErr w:type="spellEnd"/>
+      <w:r>
+        <w:rPr>
+          <w:sz w:val="14"/>
+          <w:szCs w:val="14"/>
+        </w:rPr>
+        <w:t>')</w:t>
+      </w:r>
+    </w:p>
+    <w:p>
+      <w:pPr>
+        <w:pStyle w:val="Para"/>
+        <w:numPr>
+          <w:ilvl w:val="0"/>
+          <w:numId w:val="19"/>
+        </w:numPr>
+        <w:rPr>
+          <w:sz w:val="14"/>
+          <w:szCs w:val="14"/>
+        </w:rPr>
+      </w:pPr>
+      <w:r>
+        <w:rPr>
+          <w:sz w:val="14"/>
+          <w:szCs w:val="14"/>
+        </w:rPr>
+        <w:t>('Xin Li', '</w:t>
+      </w:r>
+      <w:proofErr w:type="spellStart"/>
+      <w:r>
+        <w:rPr>
+          <w:sz w:val="14"/>
+          <w:szCs w:val="14"/>
+        </w:rPr>
+        <w:t>Leen-Kiat</w:t>
+      </w:r>
+      <w:proofErr w:type="spellEnd"/>
+      <w:r>
+        <w:rPr>
+          <w:sz w:val="14"/>
+          <w:szCs w:val="14"/>
+        </w:rPr>
+        <w:t xml:space="preserve"> Soh')</w:t>
+      </w:r>
+    </w:p>
+    <w:p>
+      <w:pPr>
+        <w:pStyle w:val="Para"/>
+        <w:numPr>
+          <w:ilvl w:val="0"/>
+          <w:numId w:val="19"/>
+        </w:numPr>
+        <w:rPr>
+          <w:sz w:val="14"/>
+          <w:szCs w:val="14"/>
+        </w:rPr>
+      </w:pPr>
+      <w:r>
+        <w:rPr>
+          <w:sz w:val="14"/>
+          <w:szCs w:val="14"/>
+        </w:rPr>
+        <w:t xml:space="preserve">('Xin Li', 'Joseph S. </w:t>
+      </w:r>
+      <w:proofErr w:type="spellStart"/>
+      <w:r>
+        <w:rPr>
+          <w:sz w:val="14"/>
+          <w:szCs w:val="14"/>
+        </w:rPr>
+        <w:t>Valacich</w:t>
+      </w:r>
+      <w:proofErr w:type="spellEnd"/>
+      <w:r>
+        <w:rPr>
+          <w:sz w:val="14"/>
+          <w:szCs w:val="14"/>
+        </w:rPr>
+        <w:t>')</w:t>
+      </w:r>
+    </w:p>
+    <w:p>
+      <w:pPr>
+        <w:pStyle w:val="Para"/>
+        <w:numPr>
+          <w:ilvl w:val="0"/>
+          <w:numId w:val="19"/>
+        </w:numPr>
+        <w:rPr>
+          <w:sz w:val="14"/>
+          <w:szCs w:val="14"/>
+        </w:rPr>
+      </w:pPr>
+      <w:r>
+        <w:rPr>
+          <w:sz w:val="14"/>
+          <w:szCs w:val="14"/>
+        </w:rPr>
+        <w:t>('Jian Wang', 'Hideki Imai')</w:t>
+      </w:r>
+    </w:p>
+    <w:p>
+      <w:pPr>
+        <w:pStyle w:val="Para"/>
+        <w:numPr>
+          <w:ilvl w:val="0"/>
+          <w:numId w:val="19"/>
+        </w:numPr>
+        <w:rPr>
+          <w:sz w:val="14"/>
+          <w:szCs w:val="14"/>
+        </w:rPr>
+      </w:pPr>
+      <w:r>
+        <w:rPr>
+          <w:sz w:val="14"/>
+          <w:szCs w:val="14"/>
+        </w:rPr>
+        <w:t>('Yang Xu', 'Xin Li')</w:t>
+      </w:r>
+    </w:p>
+    <w:p>
+      <w:pPr>
+        <w:pStyle w:val="Para"/>
+        <w:numPr>
+          <w:ilvl w:val="0"/>
+          <w:numId w:val="19"/>
+        </w:numPr>
+        <w:rPr>
+          <w:sz w:val="14"/>
+          <w:szCs w:val="14"/>
+        </w:rPr>
+      </w:pPr>
+      <w:r>
+        <w:rPr>
+          <w:sz w:val="14"/>
+          <w:szCs w:val="14"/>
+        </w:rPr>
+        <w:t>('Xin Li', 'Jian Wang')</w:t>
+      </w:r>
+    </w:p>
+    <w:p>
+      <w:pPr>
+        <w:pStyle w:val="Para"/>
+        <w:numPr>
+          <w:ilvl w:val="0"/>
+          <w:numId w:val="19"/>
         </w:numPr>
         <w:rPr>
           <w:sz w:val="14"/>
@@ -4785,7 +5000,139 @@
         <w:pStyle w:val="Para"/>
         <w:numPr>
           <w:ilvl w:val="0"/>
-          <w:numId w:val="15"/>
+          <w:numId w:val="19"/>
+        </w:numPr>
+        <w:rPr>
+          <w:sz w:val="14"/>
+          <w:szCs w:val="14"/>
+        </w:rPr>
+      </w:pPr>
+      <w:r>
+        <w:rPr>
+          <w:sz w:val="14"/>
+          <w:szCs w:val="14"/>
+        </w:rPr>
+        <w:t>('Ramesh Govindan', 'Xin Li')</w:t>
+      </w:r>
+    </w:p>
+    <w:p>
+      <w:pPr>
+        <w:pStyle w:val="Para"/>
+        <w:numPr>
+          <w:ilvl w:val="0"/>
+          <w:numId w:val="19"/>
+        </w:numPr>
+        <w:rPr>
+          <w:sz w:val="14"/>
+          <w:szCs w:val="14"/>
+        </w:rPr>
+      </w:pPr>
+      <w:r>
+        <w:rPr>
+          <w:sz w:val="14"/>
+          <w:szCs w:val="14"/>
+        </w:rPr>
+        <w:t>('Yuan Chen', 'Qing Wang')</w:t>
+      </w:r>
+    </w:p>
+    <w:p>
+      <w:pPr>
+        <w:pStyle w:val="Para"/>
+        <w:numPr>
+          <w:ilvl w:val="0"/>
+          <w:numId w:val="19"/>
+        </w:numPr>
+        <w:rPr>
+          <w:sz w:val="14"/>
+          <w:szCs w:val="14"/>
+        </w:rPr>
+      </w:pPr>
+      <w:r>
+        <w:rPr>
+          <w:sz w:val="14"/>
+          <w:szCs w:val="14"/>
+        </w:rPr>
+        <w:t xml:space="preserve">('Chen Wang', 'Albert Y. </w:t>
+      </w:r>
+      <w:proofErr w:type="spellStart"/>
+      <w:r>
+        <w:rPr>
+          <w:sz w:val="14"/>
+          <w:szCs w:val="14"/>
+        </w:rPr>
+        <w:t>Zomaya</w:t>
+      </w:r>
+      <w:proofErr w:type="spellEnd"/>
+      <w:r>
+        <w:rPr>
+          <w:sz w:val="14"/>
+          <w:szCs w:val="14"/>
+        </w:rPr>
+        <w:t>')</w:t>
+      </w:r>
+    </w:p>
+    <w:p>
+      <w:pPr>
+        <w:pStyle w:val="Para"/>
+        <w:numPr>
+          <w:ilvl w:val="0"/>
+          <w:numId w:val="19"/>
+        </w:numPr>
+        <w:rPr>
+          <w:sz w:val="14"/>
+          <w:szCs w:val="14"/>
+        </w:rPr>
+      </w:pPr>
+      <w:r>
+        <w:rPr>
+          <w:sz w:val="14"/>
+          <w:szCs w:val="14"/>
+        </w:rPr>
+        <w:t>('Qing Li', '</w:t>
+      </w:r>
+      <w:proofErr w:type="spellStart"/>
+      <w:r>
+        <w:rPr>
+          <w:sz w:val="14"/>
+          <w:szCs w:val="14"/>
+        </w:rPr>
+        <w:t>Dae</w:t>
+      </w:r>
+      <w:proofErr w:type="spellEnd"/>
+      <w:r>
+        <w:rPr>
+          <w:sz w:val="14"/>
+          <w:szCs w:val="14"/>
+        </w:rPr>
+        <w:t>-Won Kim')</w:t>
+      </w:r>
+    </w:p>
+    <w:p>
+      <w:pPr>
+        <w:pStyle w:val="Para"/>
+        <w:numPr>
+          <w:ilvl w:val="0"/>
+          <w:numId w:val="19"/>
+        </w:numPr>
+        <w:rPr>
+          <w:sz w:val="14"/>
+          <w:szCs w:val="14"/>
+        </w:rPr>
+      </w:pPr>
+      <w:r>
+        <w:rPr>
+          <w:sz w:val="14"/>
+          <w:szCs w:val="14"/>
+        </w:rPr>
+        <w:t>('Peng Li', 'Xin Li')</w:t>
+      </w:r>
+    </w:p>
+    <w:p>
+      <w:pPr>
+        <w:pStyle w:val="Para"/>
+        <w:numPr>
+          <w:ilvl w:val="0"/>
+          <w:numId w:val="19"/>
         </w:numPr>
         <w:rPr>
           <w:sz w:val="14"/>
@@ -4805,6 +5152,269 @@
           <w:sz w:val="14"/>
           <w:szCs w:val="14"/>
         </w:rPr>
+        <w:t>Hsinchun</w:t>
+      </w:r>
+      <w:proofErr w:type="spellEnd"/>
+      <w:r>
+        <w:rPr>
+          <w:sz w:val="14"/>
+          <w:szCs w:val="14"/>
+        </w:rPr>
+        <w:t xml:space="preserve"> Chen')</w:t>
+      </w:r>
+    </w:p>
+    <w:p>
+      <w:pPr>
+        <w:pStyle w:val="Para"/>
+        <w:numPr>
+          <w:ilvl w:val="0"/>
+          <w:numId w:val="19"/>
+        </w:numPr>
+        <w:rPr>
+          <w:sz w:val="14"/>
+          <w:szCs w:val="14"/>
+        </w:rPr>
+      </w:pPr>
+      <w:r>
+        <w:rPr>
+          <w:sz w:val="14"/>
+          <w:szCs w:val="14"/>
+        </w:rPr>
+        <w:t xml:space="preserve">('Jun Liu', 'Mario </w:t>
+      </w:r>
+      <w:proofErr w:type="spellStart"/>
+      <w:r>
+        <w:rPr>
+          <w:sz w:val="14"/>
+          <w:szCs w:val="14"/>
+        </w:rPr>
+        <w:t>Gerla</w:t>
+      </w:r>
+      <w:proofErr w:type="spellEnd"/>
+      <w:r>
+        <w:rPr>
+          <w:sz w:val="14"/>
+          <w:szCs w:val="14"/>
+        </w:rPr>
+        <w:t>')</w:t>
+      </w:r>
+    </w:p>
+    <w:p>
+      <w:pPr>
+        <w:pStyle w:val="Para"/>
+        <w:numPr>
+          <w:ilvl w:val="0"/>
+          <w:numId w:val="19"/>
+        </w:numPr>
+        <w:rPr>
+          <w:sz w:val="14"/>
+          <w:szCs w:val="14"/>
+        </w:rPr>
+      </w:pPr>
+      <w:r>
+        <w:rPr>
+          <w:sz w:val="14"/>
+          <w:szCs w:val="14"/>
+        </w:rPr>
+        <w:t>('Ling Liu', 'Philip S. Yu')</w:t>
+      </w:r>
+    </w:p>
+    <w:p>
+      <w:pPr>
+        <w:pStyle w:val="Para"/>
+        <w:numPr>
+          <w:ilvl w:val="0"/>
+          <w:numId w:val="19"/>
+        </w:numPr>
+        <w:rPr>
+          <w:sz w:val="14"/>
+          <w:szCs w:val="14"/>
+        </w:rPr>
+      </w:pPr>
+      <w:r>
+        <w:rPr>
+          <w:sz w:val="14"/>
+          <w:szCs w:val="14"/>
+        </w:rPr>
+        <w:t>('</w:t>
+      </w:r>
+      <w:proofErr w:type="spellStart"/>
+      <w:r>
+        <w:rPr>
+          <w:sz w:val="14"/>
+          <w:szCs w:val="14"/>
+        </w:rPr>
+        <w:t>Qiang</w:t>
+      </w:r>
+      <w:proofErr w:type="spellEnd"/>
+      <w:r>
+        <w:rPr>
+          <w:sz w:val="14"/>
+          <w:szCs w:val="14"/>
+        </w:rPr>
+        <w:t xml:space="preserve"> Yang 0001', 'David McSherry')</w:t>
+      </w:r>
+    </w:p>
+    <w:p>
+      <w:pPr>
+        <w:pStyle w:val="Para"/>
+        <w:numPr>
+          <w:ilvl w:val="0"/>
+          <w:numId w:val="19"/>
+        </w:numPr>
+      </w:pPr>
+      <w:r>
+        <w:rPr>
+          <w:sz w:val="14"/>
+          <w:szCs w:val="14"/>
+        </w:rPr>
+        <w:t>('Ying Liu', 'Li Zhang')</w:t>
+      </w:r>
+    </w:p>
+    <w:p>
+      <w:pPr>
+        <w:pStyle w:val="Para"/>
+        <w:ind w:left="720"/>
+      </w:pPr>
+    </w:p>
+    <w:p>
+      <w:pPr>
+        <w:pStyle w:val="Para"/>
+      </w:pPr>
+      <w:r>
+        <w:t>Looking at this list, like the PageRank scores discussed in section 3.1, the resulting edges seem to be primarily from co-authors of Asian descent. This could indicate that overall the Asian community has a bigger presence overall in academic papers from this bibliography</w:t>
+      </w:r>
+      <w:r>
+        <w:t xml:space="preserve">. Author Xin Li </w:t>
+      </w:r>
+      <w:proofErr w:type="gramStart"/>
+      <w:r>
+        <w:t>in particular seems</w:t>
+      </w:r>
+      <w:proofErr w:type="gramEnd"/>
+      <w:r>
+        <w:t xml:space="preserve"> to have an important role in the topology of the graph when looking at edge betweenness scores. </w:t>
+      </w:r>
+    </w:p>
+    <w:p>
+      <w:pPr>
+        <w:pStyle w:val="Para"/>
+      </w:pPr>
+    </w:p>
+    <w:p>
+      <w:pPr>
+        <w:pStyle w:val="Para"/>
+      </w:pPr>
+      <w:r>
+        <w:t>The following are the results for DBLP2005W:</w:t>
+      </w:r>
+    </w:p>
+    <w:p>
+      <w:pPr>
+        <w:pStyle w:val="Para"/>
+      </w:pPr>
+    </w:p>
+    <w:p>
+      <w:pPr>
+        <w:pStyle w:val="Para"/>
+        <w:numPr>
+          <w:ilvl w:val="0"/>
+          <w:numId w:val="16"/>
+        </w:numPr>
+        <w:rPr>
+          <w:sz w:val="14"/>
+          <w:szCs w:val="14"/>
+        </w:rPr>
+      </w:pPr>
+      <w:r>
+        <w:rPr>
+          <w:sz w:val="14"/>
+          <w:szCs w:val="14"/>
+        </w:rPr>
+        <w:t>(('Xin Li', 'Philip S. Yu')</w:t>
+      </w:r>
+    </w:p>
+    <w:p>
+      <w:pPr>
+        <w:pStyle w:val="Para"/>
+        <w:numPr>
+          <w:ilvl w:val="0"/>
+          <w:numId w:val="16"/>
+        </w:numPr>
+        <w:rPr>
+          <w:sz w:val="14"/>
+          <w:szCs w:val="14"/>
+        </w:rPr>
+      </w:pPr>
+      <w:r>
+        <w:rPr>
+          <w:sz w:val="14"/>
+          <w:szCs w:val="14"/>
+        </w:rPr>
+        <w:t xml:space="preserve">('Xin Li', 'Farshad </w:t>
+      </w:r>
+      <w:proofErr w:type="spellStart"/>
+      <w:r>
+        <w:rPr>
+          <w:sz w:val="14"/>
+          <w:szCs w:val="14"/>
+        </w:rPr>
+        <w:t>Fotouhi</w:t>
+      </w:r>
+      <w:proofErr w:type="spellEnd"/>
+      <w:r>
+        <w:rPr>
+          <w:sz w:val="14"/>
+          <w:szCs w:val="14"/>
+        </w:rPr>
+        <w:t>')</w:t>
+      </w:r>
+    </w:p>
+    <w:p>
+      <w:pPr>
+        <w:pStyle w:val="Para"/>
+        <w:numPr>
+          <w:ilvl w:val="0"/>
+          <w:numId w:val="16"/>
+        </w:numPr>
+        <w:rPr>
+          <w:sz w:val="14"/>
+          <w:szCs w:val="14"/>
+        </w:rPr>
+      </w:pPr>
+      <w:r>
+        <w:rPr>
+          <w:sz w:val="14"/>
+          <w:szCs w:val="14"/>
+        </w:rPr>
+        <w:t>('Philip S. Yu', 'Ming-Syan Chen')</w:t>
+      </w:r>
+    </w:p>
+    <w:p>
+      <w:pPr>
+        <w:pStyle w:val="Para"/>
+        <w:numPr>
+          <w:ilvl w:val="0"/>
+          <w:numId w:val="16"/>
+        </w:numPr>
+        <w:rPr>
+          <w:sz w:val="14"/>
+          <w:szCs w:val="14"/>
+        </w:rPr>
+      </w:pPr>
+      <w:r>
+        <w:rPr>
+          <w:sz w:val="14"/>
+          <w:szCs w:val="14"/>
+        </w:rPr>
+        <w:t>('Xin Li', '</w:t>
+      </w:r>
+      <w:proofErr w:type="spellStart"/>
+      <w:r>
+        <w:rPr>
+          <w:sz w:val="14"/>
+          <w:szCs w:val="14"/>
+        </w:rPr>
         <w:t>Leen-Kiat</w:t>
       </w:r>
       <w:proofErr w:type="spellEnd"/>
@@ -4821,7 +5431,7 @@
         <w:pStyle w:val="Para"/>
         <w:numPr>
           <w:ilvl w:val="0"/>
-          <w:numId w:val="15"/>
+          <w:numId w:val="16"/>
         </w:numPr>
         <w:rPr>
           <w:sz w:val="14"/>
@@ -4873,7 +5483,63 @@
         <w:pStyle w:val="Para"/>
         <w:numPr>
           <w:ilvl w:val="0"/>
-          <w:numId w:val="15"/>
+          <w:numId w:val="16"/>
+        </w:numPr>
+        <w:rPr>
+          <w:sz w:val="14"/>
+          <w:szCs w:val="14"/>
+        </w:rPr>
+      </w:pPr>
+      <w:r>
+        <w:rPr>
+          <w:sz w:val="14"/>
+          <w:szCs w:val="14"/>
+        </w:rPr>
+        <w:t xml:space="preserve">('Xin Li', 'Joseph S. </w:t>
+      </w:r>
+      <w:proofErr w:type="spellStart"/>
+      <w:r>
+        <w:rPr>
+          <w:sz w:val="14"/>
+          <w:szCs w:val="14"/>
+        </w:rPr>
+        <w:t>Valacich</w:t>
+      </w:r>
+      <w:proofErr w:type="spellEnd"/>
+      <w:r>
+        <w:rPr>
+          <w:sz w:val="14"/>
+          <w:szCs w:val="14"/>
+        </w:rPr>
+        <w:t>')</w:t>
+      </w:r>
+    </w:p>
+    <w:p>
+      <w:pPr>
+        <w:pStyle w:val="Para"/>
+        <w:numPr>
+          <w:ilvl w:val="0"/>
+          <w:numId w:val="16"/>
+        </w:numPr>
+        <w:rPr>
+          <w:sz w:val="14"/>
+          <w:szCs w:val="14"/>
+        </w:rPr>
+      </w:pPr>
+      <w:r>
+        <w:rPr>
+          <w:sz w:val="14"/>
+          <w:szCs w:val="14"/>
+        </w:rPr>
+        <w:t>('Yang Xu', 'Xin Li')</w:t>
+      </w:r>
+    </w:p>
+    <w:p>
+      <w:pPr>
+        <w:pStyle w:val="Para"/>
+        <w:numPr>
+          <w:ilvl w:val="0"/>
+          <w:numId w:val="16"/>
         </w:numPr>
         <w:rPr>
           <w:sz w:val="14"/>
@@ -4893,39 +5559,39 @@
         <w:pStyle w:val="Para"/>
         <w:numPr>
           <w:ilvl w:val="0"/>
-          <w:numId w:val="15"/>
-        </w:numPr>
-        <w:rPr>
-          <w:sz w:val="14"/>
-          <w:szCs w:val="14"/>
-        </w:rPr>
-      </w:pPr>
-      <w:r>
-        <w:rPr>
-          <w:sz w:val="14"/>
-          <w:szCs w:val="14"/>
-        </w:rPr>
-        <w:t>('Yang Xu', 'Xin Li')</w:t>
-      </w:r>
-    </w:p>
-    <w:p>
-      <w:pPr>
-        <w:pStyle w:val="Para"/>
-        <w:numPr>
-          <w:ilvl w:val="0"/>
-          <w:numId w:val="15"/>
-        </w:numPr>
-        <w:rPr>
-          <w:sz w:val="14"/>
-          <w:szCs w:val="14"/>
-        </w:rPr>
-      </w:pPr>
-      <w:r>
-        <w:rPr>
-          <w:sz w:val="14"/>
-          <w:szCs w:val="14"/>
-        </w:rPr>
-        <w:t xml:space="preserve">('Xin Li', 'Joseph S. </w:t>
+          <w:numId w:val="16"/>
+        </w:numPr>
+        <w:rPr>
+          <w:sz w:val="14"/>
+          <w:szCs w:val="14"/>
+        </w:rPr>
+      </w:pPr>
+      <w:r>
+        <w:rPr>
+          <w:sz w:val="14"/>
+          <w:szCs w:val="14"/>
+        </w:rPr>
+        <w:t>('Jian Wang', 'Hideki Imai')</w:t>
+      </w:r>
+    </w:p>
+    <w:p>
+      <w:pPr>
+        <w:pStyle w:val="Para"/>
+        <w:numPr>
+          <w:ilvl w:val="0"/>
+          <w:numId w:val="16"/>
+        </w:numPr>
+        <w:rPr>
+          <w:sz w:val="14"/>
+          <w:szCs w:val="14"/>
+        </w:rPr>
+      </w:pPr>
+      <w:r>
+        <w:rPr>
+          <w:sz w:val="14"/>
+          <w:szCs w:val="14"/>
+        </w:rPr>
+        <w:t>('Yi-Bing Lin', '</w:t>
       </w:r>
       <w:proofErr w:type="spellStart"/>
       <w:r>
@@ -4933,7 +5599,7 @@
           <w:sz w:val="14"/>
           <w:szCs w:val="14"/>
         </w:rPr>
-        <w:t>Valacich</w:t>
+        <w:t>Yuguang</w:t>
       </w:r>
       <w:proofErr w:type="spellEnd"/>
       <w:r>
@@ -4941,6 +5607,42 @@
           <w:sz w:val="14"/>
           <w:szCs w:val="14"/>
         </w:rPr>
+        <w:t xml:space="preserve"> Fang')</w:t>
+      </w:r>
+    </w:p>
+    <w:p>
+      <w:pPr>
+        <w:pStyle w:val="Para"/>
+        <w:numPr>
+          <w:ilvl w:val="0"/>
+          <w:numId w:val="16"/>
+        </w:numPr>
+        <w:rPr>
+          <w:sz w:val="14"/>
+          <w:szCs w:val="14"/>
+        </w:rPr>
+      </w:pPr>
+      <w:r>
+        <w:rPr>
+          <w:sz w:val="14"/>
+          <w:szCs w:val="14"/>
+        </w:rPr>
+        <w:t xml:space="preserve">('Chen Wang', 'Albert Y. </w:t>
+      </w:r>
+      <w:proofErr w:type="spellStart"/>
+      <w:r>
+        <w:rPr>
+          <w:sz w:val="14"/>
+          <w:szCs w:val="14"/>
+        </w:rPr>
+        <w:t>Zomaya</w:t>
+      </w:r>
+      <w:proofErr w:type="spellEnd"/>
+      <w:r>
+        <w:rPr>
+          <w:sz w:val="14"/>
+          <w:szCs w:val="14"/>
+        </w:rPr>
         <w:t>')</w:t>
       </w:r>
     </w:p>
@@ -4949,59 +5651,108 @@
         <w:pStyle w:val="Para"/>
         <w:numPr>
           <w:ilvl w:val="0"/>
-          <w:numId w:val="15"/>
-        </w:numPr>
-        <w:rPr>
-          <w:sz w:val="14"/>
-          <w:szCs w:val="14"/>
-        </w:rPr>
-      </w:pPr>
-      <w:r>
-        <w:rPr>
-          <w:sz w:val="14"/>
-          <w:szCs w:val="14"/>
-        </w:rPr>
-        <w:t>('Dan Roth', 'Xin Li')</w:t>
-      </w:r>
-    </w:p>
-    <w:p>
-      <w:pPr>
-        <w:pStyle w:val="Para"/>
-        <w:numPr>
-          <w:ilvl w:val="0"/>
-          <w:numId w:val="15"/>
-        </w:numPr>
-        <w:rPr>
-          <w:sz w:val="14"/>
-          <w:szCs w:val="14"/>
-        </w:rPr>
-      </w:pPr>
-      <w:r>
-        <w:rPr>
-          <w:sz w:val="14"/>
-          <w:szCs w:val="14"/>
-        </w:rPr>
-        <w:t>('Ying Liu', 'Wei-Ying Ma')</w:t>
-      </w:r>
-    </w:p>
-    <w:p>
-      <w:pPr>
-        <w:pStyle w:val="Para"/>
-        <w:numPr>
-          <w:ilvl w:val="0"/>
-          <w:numId w:val="15"/>
-        </w:numPr>
-        <w:rPr>
-          <w:sz w:val="14"/>
-          <w:szCs w:val="14"/>
-        </w:rPr>
-      </w:pPr>
-      <w:r>
-        <w:rPr>
-          <w:sz w:val="14"/>
-          <w:szCs w:val="14"/>
-        </w:rPr>
-        <w:t xml:space="preserve">('C. C. Jay </w:t>
+          <w:numId w:val="16"/>
+        </w:numPr>
+        <w:rPr>
+          <w:sz w:val="14"/>
+          <w:szCs w:val="14"/>
+        </w:rPr>
+      </w:pPr>
+      <w:r>
+        <w:rPr>
+          <w:sz w:val="14"/>
+          <w:szCs w:val="14"/>
+        </w:rPr>
+        <w:t>('Yuan Chen', 'Qing Wang')</w:t>
+      </w:r>
+    </w:p>
+    <w:p>
+      <w:pPr>
+        <w:pStyle w:val="Para"/>
+        <w:numPr>
+          <w:ilvl w:val="0"/>
+          <w:numId w:val="16"/>
+        </w:numPr>
+        <w:rPr>
+          <w:sz w:val="14"/>
+          <w:szCs w:val="14"/>
+        </w:rPr>
+      </w:pPr>
+      <w:r>
+        <w:rPr>
+          <w:sz w:val="14"/>
+          <w:szCs w:val="14"/>
+        </w:rPr>
+        <w:t>('Ling Liu', 'Philip S. Yu')</w:t>
+      </w:r>
+    </w:p>
+    <w:p>
+      <w:pPr>
+        <w:pStyle w:val="Para"/>
+        <w:numPr>
+          <w:ilvl w:val="0"/>
+          <w:numId w:val="16"/>
+        </w:numPr>
+        <w:rPr>
+          <w:sz w:val="14"/>
+          <w:szCs w:val="14"/>
+        </w:rPr>
+      </w:pPr>
+      <w:r>
+        <w:rPr>
+          <w:sz w:val="14"/>
+          <w:szCs w:val="14"/>
+        </w:rPr>
+        <w:t>('Peng Li', 'Xin Li'</w:t>
+      </w:r>
+      <w:r>
+        <w:rPr>
+          <w:sz w:val="14"/>
+          <w:szCs w:val="14"/>
+        </w:rPr>
+        <w:t>)</w:t>
+      </w:r>
+      <w:bookmarkStart w:id="0" w:name="_GoBack"/>
+      <w:bookmarkEnd w:id="0"/>
+    </w:p>
+    <w:p>
+      <w:pPr>
+        <w:pStyle w:val="Para"/>
+        <w:numPr>
+          <w:ilvl w:val="0"/>
+          <w:numId w:val="16"/>
+        </w:numPr>
+        <w:rPr>
+          <w:sz w:val="14"/>
+          <w:szCs w:val="14"/>
+        </w:rPr>
+      </w:pPr>
+      <w:r>
+        <w:rPr>
+          <w:sz w:val="14"/>
+          <w:szCs w:val="14"/>
+        </w:rPr>
+        <w:t>('Ramesh Govindan', 'Xin Li')</w:t>
+      </w:r>
+    </w:p>
+    <w:p>
+      <w:pPr>
+        <w:pStyle w:val="Para"/>
+        <w:numPr>
+          <w:ilvl w:val="0"/>
+          <w:numId w:val="16"/>
+        </w:numPr>
+        <w:rPr>
+          <w:sz w:val="14"/>
+          <w:szCs w:val="14"/>
+        </w:rPr>
+      </w:pPr>
+      <w:r>
+        <w:rPr>
+          <w:sz w:val="14"/>
+          <w:szCs w:val="14"/>
+        </w:rPr>
+        <w:t>('Xin Li', '</w:t>
       </w:r>
       <w:proofErr w:type="spellStart"/>
       <w:r>
@@ -5009,7 +5760,7 @@
           <w:sz w:val="14"/>
           <w:szCs w:val="14"/>
         </w:rPr>
-        <w:t>Kuo</w:t>
+        <w:t>Hsinchun</w:t>
       </w:r>
       <w:proofErr w:type="spellEnd"/>
       <w:r>
@@ -5017,35 +5768,15 @@
           <w:sz w:val="14"/>
           <w:szCs w:val="14"/>
         </w:rPr>
-        <w:t>', 'Qing Li')</w:t>
-      </w:r>
-    </w:p>
-    <w:p>
-      <w:pPr>
-        <w:pStyle w:val="Para"/>
-        <w:numPr>
-          <w:ilvl w:val="0"/>
-          <w:numId w:val="15"/>
-        </w:numPr>
-        <w:rPr>
-          <w:sz w:val="14"/>
-          <w:szCs w:val="14"/>
-        </w:rPr>
-      </w:pPr>
-      <w:r>
-        <w:rPr>
-          <w:sz w:val="14"/>
-          <w:szCs w:val="14"/>
-        </w:rPr>
-        <w:t>('Peng Li', 'Xin Li')</w:t>
-      </w:r>
-    </w:p>
-    <w:p>
-      <w:pPr>
-        <w:pStyle w:val="Para"/>
-        <w:numPr>
-          <w:ilvl w:val="0"/>
-          <w:numId w:val="15"/>
+        <w:t xml:space="preserve"> Chen')</w:t>
+      </w:r>
+    </w:p>
+    <w:p>
+      <w:pPr>
+        <w:pStyle w:val="Para"/>
+        <w:numPr>
+          <w:ilvl w:val="0"/>
+          <w:numId w:val="16"/>
         </w:numPr>
         <w:rPr>
           <w:sz w:val="14"/>
@@ -5081,27 +5812,43 @@
         <w:pStyle w:val="Para"/>
         <w:numPr>
           <w:ilvl w:val="0"/>
-          <w:numId w:val="15"/>
-        </w:numPr>
-        <w:rPr>
-          <w:sz w:val="14"/>
-          <w:szCs w:val="14"/>
-        </w:rPr>
-      </w:pPr>
-      <w:r>
-        <w:rPr>
-          <w:sz w:val="14"/>
-          <w:szCs w:val="14"/>
-        </w:rPr>
-        <w:t>('Jian Wang', 'Hideki Imai')</w:t>
-      </w:r>
-    </w:p>
-    <w:p>
-      <w:pPr>
-        <w:pStyle w:val="Para"/>
-        <w:numPr>
-          <w:ilvl w:val="0"/>
-          <w:numId w:val="15"/>
+          <w:numId w:val="16"/>
+        </w:numPr>
+        <w:rPr>
+          <w:sz w:val="14"/>
+          <w:szCs w:val="14"/>
+        </w:rPr>
+      </w:pPr>
+      <w:r>
+        <w:rPr>
+          <w:sz w:val="14"/>
+          <w:szCs w:val="14"/>
+        </w:rPr>
+        <w:t>('</w:t>
+      </w:r>
+      <w:proofErr w:type="spellStart"/>
+      <w:r>
+        <w:rPr>
+          <w:sz w:val="14"/>
+          <w:szCs w:val="14"/>
+        </w:rPr>
+        <w:t>Qiang</w:t>
+      </w:r>
+      <w:proofErr w:type="spellEnd"/>
+      <w:r>
+        <w:rPr>
+          <w:sz w:val="14"/>
+          <w:szCs w:val="14"/>
+        </w:rPr>
+        <w:t xml:space="preserve"> Yang 0001', 'David McSherry')</w:t>
+      </w:r>
+    </w:p>
+    <w:p>
+      <w:pPr>
+        <w:pStyle w:val="Para"/>
+        <w:numPr>
+          <w:ilvl w:val="0"/>
+          <w:numId w:val="16"/>
         </w:numPr>
         <w:rPr>
           <w:sz w:val="14"/>
@@ -5153,156 +5900,6 @@
         <w:pStyle w:val="Para"/>
         <w:numPr>
           <w:ilvl w:val="0"/>
-          <w:numId w:val="15"/>
-        </w:numPr>
-        <w:rPr>
-          <w:sz w:val="14"/>
-          <w:szCs w:val="14"/>
-        </w:rPr>
-      </w:pPr>
-      <w:r>
-        <w:rPr>
-          <w:sz w:val="14"/>
-          <w:szCs w:val="14"/>
-        </w:rPr>
-        <w:t xml:space="preserve">('Ying Liu', 'Jorge </w:t>
-      </w:r>
-      <w:proofErr w:type="spellStart"/>
-      <w:r>
-        <w:rPr>
-          <w:sz w:val="14"/>
-          <w:szCs w:val="14"/>
-        </w:rPr>
-        <w:t>Civera</w:t>
-      </w:r>
-      <w:proofErr w:type="spellEnd"/>
-      <w:r>
-        <w:rPr>
-          <w:sz w:val="14"/>
-          <w:szCs w:val="14"/>
-        </w:rPr>
-        <w:t>')</w:t>
-      </w:r>
-    </w:p>
-    <w:p>
-      <w:pPr>
-        <w:pStyle w:val="Para"/>
-        <w:numPr>
-          <w:ilvl w:val="0"/>
-          <w:numId w:val="15"/>
-        </w:numPr>
-        <w:rPr>
-          <w:sz w:val="14"/>
-          <w:szCs w:val="14"/>
-        </w:rPr>
-      </w:pPr>
-      <w:r>
-        <w:rPr>
-          <w:sz w:val="14"/>
-          <w:szCs w:val="14"/>
-        </w:rPr>
-        <w:t>('Ramesh Govindan', 'Xin Li')</w:t>
-      </w:r>
-    </w:p>
-    <w:p>
-      <w:pPr>
-        <w:pStyle w:val="Para"/>
-        <w:numPr>
-          <w:ilvl w:val="0"/>
-          <w:numId w:val="15"/>
-        </w:numPr>
-        <w:rPr>
-          <w:sz w:val="14"/>
-          <w:szCs w:val="14"/>
-        </w:rPr>
-      </w:pPr>
-      <w:r>
-        <w:rPr>
-          <w:sz w:val="14"/>
-          <w:szCs w:val="14"/>
-        </w:rPr>
-        <w:t>('Jan-Ming Ho', 'Ming-Syan Chen')</w:t>
-      </w:r>
-    </w:p>
-    <w:p>
-      <w:pPr>
-        <w:pStyle w:val="Para"/>
-        <w:numPr>
-          <w:ilvl w:val="0"/>
-          <w:numId w:val="15"/>
-        </w:numPr>
-      </w:pPr>
-      <w:r>
-        <w:rPr>
-          <w:sz w:val="14"/>
-          <w:szCs w:val="14"/>
-        </w:rPr>
-        <w:t>('Xin Li', '</w:t>
-      </w:r>
-      <w:proofErr w:type="spellStart"/>
-      <w:r>
-        <w:rPr>
-          <w:sz w:val="14"/>
-          <w:szCs w:val="14"/>
-        </w:rPr>
-        <w:t>Hsinchun</w:t>
-      </w:r>
-      <w:proofErr w:type="spellEnd"/>
-      <w:r>
-        <w:rPr>
-          <w:sz w:val="14"/>
-          <w:szCs w:val="14"/>
-        </w:rPr>
-        <w:t xml:space="preserve"> Chen')</w:t>
-      </w:r>
-    </w:p>
-    <w:p>
-      <w:pPr>
-        <w:pStyle w:val="Para"/>
-      </w:pPr>
-    </w:p>
-    <w:p>
-      <w:pPr>
-        <w:pStyle w:val="Para"/>
-      </w:pPr>
-      <w:r>
-        <w:t>Looking at this list, like the PageRank scores discussed in section 3.1, the resulting edges seem to be primarily from co-authors of Asian descent. This could indicate that overall the Asian community has a bigger presence overall in academic papers from this bibliography</w:t>
-      </w:r>
-      <w:r>
-        <w:t xml:space="preserve">. Author Xin Li </w:t>
-      </w:r>
-      <w:proofErr w:type="gramStart"/>
-      <w:r>
-        <w:t>in particular seems</w:t>
-      </w:r>
-      <w:proofErr w:type="gramEnd"/>
-      <w:r>
-        <w:t xml:space="preserve"> to have an important role in the topology of the graph when looking at edge betweenness scores. </w:t>
-      </w:r>
-    </w:p>
-    <w:p>
-      <w:pPr>
-        <w:pStyle w:val="Para"/>
-      </w:pPr>
-    </w:p>
-    <w:p>
-      <w:pPr>
-        <w:pStyle w:val="Para"/>
-      </w:pPr>
-      <w:r>
-        <w:t>The following are the results for DBLP2005W:</w:t>
-      </w:r>
-    </w:p>
-    <w:p>
-      <w:pPr>
-        <w:pStyle w:val="Para"/>
-      </w:pPr>
-    </w:p>
-    <w:p>
-      <w:pPr>
-        <w:pStyle w:val="Para"/>
-        <w:numPr>
-          <w:ilvl w:val="0"/>
           <w:numId w:val="16"/>
         </w:numPr>
         <w:rPr>
@@ -5315,568 +5912,13 @@
           <w:sz w:val="14"/>
           <w:szCs w:val="14"/>
         </w:rPr>
-        <w:t xml:space="preserve">('Xin Li', 'Farshad </w:t>
-      </w:r>
-      <w:proofErr w:type="spellStart"/>
-      <w:r>
-        <w:rPr>
-          <w:sz w:val="14"/>
-          <w:szCs w:val="14"/>
-        </w:rPr>
-        <w:t>Fotouhi</w:t>
-      </w:r>
-      <w:proofErr w:type="spellEnd"/>
-      <w:r>
-        <w:rPr>
-          <w:sz w:val="14"/>
-          <w:szCs w:val="14"/>
-        </w:rPr>
-        <w:t>')</w:t>
-      </w:r>
-    </w:p>
-    <w:p>
-      <w:pPr>
-        <w:pStyle w:val="Para"/>
-        <w:numPr>
-          <w:ilvl w:val="0"/>
-          <w:numId w:val="16"/>
-        </w:numPr>
-        <w:rPr>
-          <w:sz w:val="14"/>
-          <w:szCs w:val="14"/>
-        </w:rPr>
-      </w:pPr>
-      <w:r>
-        <w:rPr>
-          <w:sz w:val="14"/>
-          <w:szCs w:val="14"/>
-        </w:rPr>
-        <w:t>('Hua Wang', '</w:t>
-      </w:r>
-      <w:proofErr w:type="spellStart"/>
-      <w:r>
-        <w:rPr>
-          <w:sz w:val="14"/>
-          <w:szCs w:val="14"/>
-        </w:rPr>
-        <w:t>Francky</w:t>
-      </w:r>
-      <w:proofErr w:type="spellEnd"/>
-      <w:r>
-        <w:rPr>
-          <w:sz w:val="14"/>
-          <w:szCs w:val="14"/>
-        </w:rPr>
-        <w:t xml:space="preserve"> </w:t>
-      </w:r>
-      <w:proofErr w:type="spellStart"/>
-      <w:r>
-        <w:rPr>
-          <w:sz w:val="14"/>
-          <w:szCs w:val="14"/>
-        </w:rPr>
-        <w:t>Catthoor</w:t>
-      </w:r>
-      <w:proofErr w:type="spellEnd"/>
-      <w:r>
-        <w:rPr>
-          <w:sz w:val="14"/>
-          <w:szCs w:val="14"/>
-        </w:rPr>
-        <w:t>')</w:t>
-      </w:r>
-    </w:p>
-    <w:p>
-      <w:pPr>
-        <w:pStyle w:val="Para"/>
-        <w:numPr>
-          <w:ilvl w:val="0"/>
-          <w:numId w:val="16"/>
-        </w:numPr>
-        <w:rPr>
-          <w:sz w:val="14"/>
-          <w:szCs w:val="14"/>
-        </w:rPr>
-      </w:pPr>
-      <w:r>
-        <w:rPr>
-          <w:sz w:val="14"/>
-          <w:szCs w:val="14"/>
-        </w:rPr>
-        <w:t>('Xin Li', 'Philip S. Yu')</w:t>
-      </w:r>
-    </w:p>
-    <w:p>
-      <w:pPr>
-        <w:pStyle w:val="Para"/>
-        <w:numPr>
-          <w:ilvl w:val="0"/>
-          <w:numId w:val="16"/>
-        </w:numPr>
-        <w:rPr>
-          <w:sz w:val="14"/>
-          <w:szCs w:val="14"/>
-        </w:rPr>
-      </w:pPr>
-      <w:r>
-        <w:rPr>
-          <w:sz w:val="14"/>
-          <w:szCs w:val="14"/>
-        </w:rPr>
-        <w:t>('Yang Xu', 'Xin Li')</w:t>
-      </w:r>
-    </w:p>
-    <w:p>
-      <w:pPr>
-        <w:pStyle w:val="Para"/>
-        <w:numPr>
-          <w:ilvl w:val="0"/>
-          <w:numId w:val="16"/>
-        </w:numPr>
-        <w:rPr>
-          <w:sz w:val="14"/>
-          <w:szCs w:val="14"/>
-        </w:rPr>
-      </w:pPr>
-      <w:r>
-        <w:rPr>
-          <w:sz w:val="14"/>
-          <w:szCs w:val="14"/>
-        </w:rPr>
-        <w:t>('Philip S. Yu', 'Ming-Syan Chen')</w:t>
-      </w:r>
-    </w:p>
-    <w:p>
-      <w:pPr>
-        <w:pStyle w:val="Para"/>
-        <w:numPr>
-          <w:ilvl w:val="0"/>
-          <w:numId w:val="16"/>
-        </w:numPr>
-        <w:rPr>
-          <w:sz w:val="14"/>
-          <w:szCs w:val="14"/>
-        </w:rPr>
-      </w:pPr>
-      <w:r>
-        <w:rPr>
-          <w:sz w:val="14"/>
-          <w:szCs w:val="14"/>
-        </w:rPr>
-        <w:t>('Yi-Bing Lin', '</w:t>
-      </w:r>
-      <w:proofErr w:type="spellStart"/>
-      <w:r>
-        <w:rPr>
-          <w:sz w:val="14"/>
-          <w:szCs w:val="14"/>
-        </w:rPr>
-        <w:t>Yuguang</w:t>
-      </w:r>
-      <w:proofErr w:type="spellEnd"/>
-      <w:r>
-        <w:rPr>
-          <w:sz w:val="14"/>
-          <w:szCs w:val="14"/>
-        </w:rPr>
-        <w:t xml:space="preserve"> Fang')</w:t>
-      </w:r>
-    </w:p>
-    <w:p>
-      <w:pPr>
-        <w:pStyle w:val="Para"/>
-        <w:numPr>
-          <w:ilvl w:val="0"/>
-          <w:numId w:val="16"/>
-        </w:numPr>
-        <w:rPr>
-          <w:sz w:val="14"/>
-          <w:szCs w:val="14"/>
-        </w:rPr>
-      </w:pPr>
-      <w:r>
-        <w:rPr>
-          <w:sz w:val="14"/>
-          <w:szCs w:val="14"/>
-        </w:rPr>
-        <w:t>('Xin Li', '</w:t>
-      </w:r>
-      <w:proofErr w:type="spellStart"/>
-      <w:r>
-        <w:rPr>
-          <w:sz w:val="14"/>
-          <w:szCs w:val="14"/>
-        </w:rPr>
-        <w:t>Leen-Kiat</w:t>
-      </w:r>
-      <w:proofErr w:type="spellEnd"/>
-      <w:r>
-        <w:rPr>
-          <w:sz w:val="14"/>
-          <w:szCs w:val="14"/>
-        </w:rPr>
-        <w:t xml:space="preserve"> Soh')</w:t>
-      </w:r>
-    </w:p>
-    <w:p>
-      <w:pPr>
-        <w:pStyle w:val="Para"/>
-        <w:numPr>
-          <w:ilvl w:val="0"/>
-          <w:numId w:val="16"/>
-        </w:numPr>
-        <w:rPr>
-          <w:sz w:val="14"/>
-          <w:szCs w:val="14"/>
-        </w:rPr>
-      </w:pPr>
-      <w:r>
-        <w:rPr>
-          <w:sz w:val="14"/>
-          <w:szCs w:val="14"/>
-        </w:rPr>
-        <w:t>('Jian Wang', 'Hideki Imai')</w:t>
-      </w:r>
-    </w:p>
-    <w:p>
-      <w:pPr>
-        <w:pStyle w:val="Para"/>
-        <w:numPr>
-          <w:ilvl w:val="0"/>
-          <w:numId w:val="16"/>
-        </w:numPr>
-        <w:rPr>
-          <w:sz w:val="14"/>
-          <w:szCs w:val="14"/>
-        </w:rPr>
-      </w:pPr>
-      <w:r>
-        <w:rPr>
-          <w:sz w:val="14"/>
-          <w:szCs w:val="14"/>
-        </w:rPr>
-        <w:t>('Xin Li', 'Jian Wang')</w:t>
-      </w:r>
-    </w:p>
-    <w:p>
-      <w:pPr>
-        <w:pStyle w:val="Para"/>
-        <w:numPr>
-          <w:ilvl w:val="0"/>
-          <w:numId w:val="16"/>
-        </w:numPr>
-        <w:rPr>
-          <w:sz w:val="14"/>
-          <w:szCs w:val="14"/>
-        </w:rPr>
-      </w:pPr>
-      <w:r>
-        <w:rPr>
-          <w:sz w:val="14"/>
-          <w:szCs w:val="14"/>
-        </w:rPr>
-        <w:t>('Dan Roth', 'Xin Li')</w:t>
-      </w:r>
-    </w:p>
-    <w:p>
-      <w:pPr>
-        <w:pStyle w:val="Para"/>
-        <w:numPr>
-          <w:ilvl w:val="0"/>
-          <w:numId w:val="16"/>
-        </w:numPr>
-        <w:rPr>
-          <w:sz w:val="14"/>
-          <w:szCs w:val="14"/>
-        </w:rPr>
-      </w:pPr>
-      <w:r>
-        <w:rPr>
-          <w:sz w:val="14"/>
-          <w:szCs w:val="14"/>
-        </w:rPr>
-        <w:t>('Ramesh Govindan', 'Xin Li')</w:t>
-      </w:r>
-    </w:p>
-    <w:p>
-      <w:pPr>
-        <w:pStyle w:val="Para"/>
-        <w:numPr>
-          <w:ilvl w:val="0"/>
-          <w:numId w:val="16"/>
-        </w:numPr>
-        <w:rPr>
-          <w:sz w:val="14"/>
-          <w:szCs w:val="14"/>
-        </w:rPr>
-      </w:pPr>
-      <w:r>
-        <w:rPr>
-          <w:sz w:val="14"/>
-          <w:szCs w:val="14"/>
-        </w:rPr>
-        <w:t xml:space="preserve">('Xin Li', 'Joseph S. </w:t>
-      </w:r>
-      <w:proofErr w:type="spellStart"/>
-      <w:r>
-        <w:rPr>
-          <w:sz w:val="14"/>
-          <w:szCs w:val="14"/>
-        </w:rPr>
-        <w:t>Valacich</w:t>
-      </w:r>
-      <w:proofErr w:type="spellEnd"/>
-      <w:r>
-        <w:rPr>
-          <w:sz w:val="14"/>
-          <w:szCs w:val="14"/>
-        </w:rPr>
-        <w:t>')</w:t>
-      </w:r>
-    </w:p>
-    <w:p>
-      <w:pPr>
-        <w:pStyle w:val="Para"/>
-        <w:numPr>
-          <w:ilvl w:val="0"/>
-          <w:numId w:val="16"/>
-        </w:numPr>
-        <w:rPr>
-          <w:sz w:val="14"/>
-          <w:szCs w:val="14"/>
-        </w:rPr>
-      </w:pPr>
-      <w:r>
-        <w:rPr>
-          <w:sz w:val="14"/>
-          <w:szCs w:val="14"/>
-        </w:rPr>
-        <w:t>('Peng Li', 'Xin Li')</w:t>
-      </w:r>
-    </w:p>
-    <w:p>
-      <w:pPr>
-        <w:pStyle w:val="Para"/>
-        <w:numPr>
-          <w:ilvl w:val="0"/>
-          <w:numId w:val="16"/>
-        </w:numPr>
-        <w:rPr>
-          <w:sz w:val="14"/>
-          <w:szCs w:val="14"/>
-        </w:rPr>
-      </w:pPr>
-      <w:r>
-        <w:rPr>
-          <w:sz w:val="14"/>
-          <w:szCs w:val="14"/>
-        </w:rPr>
-        <w:t>('Tao Zhang', 'Yong Zhang')</w:t>
-      </w:r>
-    </w:p>
-    <w:p>
-      <w:pPr>
-        <w:pStyle w:val="Para"/>
-        <w:numPr>
-          <w:ilvl w:val="0"/>
-          <w:numId w:val="16"/>
-        </w:numPr>
-        <w:rPr>
-          <w:sz w:val="14"/>
-          <w:szCs w:val="14"/>
-        </w:rPr>
-      </w:pPr>
-      <w:r>
-        <w:rPr>
-          <w:sz w:val="14"/>
-          <w:szCs w:val="14"/>
-        </w:rPr>
-        <w:t>('Yuan Chen', 'Qing Wang')</w:t>
-      </w:r>
-    </w:p>
-    <w:p>
-      <w:pPr>
-        <w:pStyle w:val="Para"/>
-        <w:numPr>
-          <w:ilvl w:val="0"/>
-          <w:numId w:val="16"/>
-        </w:numPr>
-        <w:rPr>
-          <w:sz w:val="14"/>
-          <w:szCs w:val="14"/>
-        </w:rPr>
-      </w:pPr>
-      <w:r>
-        <w:rPr>
-          <w:sz w:val="14"/>
-          <w:szCs w:val="14"/>
-        </w:rPr>
-        <w:t xml:space="preserve">('Andrzej </w:t>
-      </w:r>
-      <w:proofErr w:type="spellStart"/>
-      <w:r>
-        <w:rPr>
-          <w:sz w:val="14"/>
-          <w:szCs w:val="14"/>
-        </w:rPr>
-        <w:t>Cichocki</w:t>
-      </w:r>
-      <w:proofErr w:type="spellEnd"/>
-      <w:r>
-        <w:rPr>
-          <w:sz w:val="14"/>
-          <w:szCs w:val="14"/>
-        </w:rPr>
-        <w:t xml:space="preserve">', 'Fabian J. </w:t>
-      </w:r>
-      <w:proofErr w:type="spellStart"/>
-      <w:r>
-        <w:rPr>
-          <w:sz w:val="14"/>
-          <w:szCs w:val="14"/>
-        </w:rPr>
-        <w:t>Theis</w:t>
-      </w:r>
-      <w:proofErr w:type="spellEnd"/>
-      <w:r>
-        <w:rPr>
-          <w:sz w:val="14"/>
-          <w:szCs w:val="14"/>
-        </w:rPr>
-        <w:t>')</w:t>
-      </w:r>
-    </w:p>
-    <w:p>
-      <w:pPr>
-        <w:pStyle w:val="Para"/>
-        <w:numPr>
-          <w:ilvl w:val="0"/>
-          <w:numId w:val="16"/>
-        </w:numPr>
-        <w:rPr>
-          <w:sz w:val="14"/>
-          <w:szCs w:val="14"/>
-        </w:rPr>
-      </w:pPr>
-      <w:r>
-        <w:rPr>
-          <w:sz w:val="14"/>
-          <w:szCs w:val="14"/>
-        </w:rPr>
-        <w:t xml:space="preserve">('Xin Li', 'Christophe </w:t>
-      </w:r>
-      <w:proofErr w:type="spellStart"/>
-      <w:r>
-        <w:rPr>
-          <w:sz w:val="14"/>
-          <w:szCs w:val="14"/>
-        </w:rPr>
-        <w:t>Diot</w:t>
-      </w:r>
-      <w:proofErr w:type="spellEnd"/>
-      <w:r>
-        <w:rPr>
-          <w:sz w:val="14"/>
-          <w:szCs w:val="14"/>
-        </w:rPr>
-        <w:t>')</w:t>
-      </w:r>
-    </w:p>
-    <w:p>
-      <w:pPr>
-        <w:pStyle w:val="Para"/>
-        <w:numPr>
-          <w:ilvl w:val="0"/>
-          <w:numId w:val="16"/>
-        </w:numPr>
-        <w:rPr>
-          <w:sz w:val="14"/>
-          <w:szCs w:val="14"/>
-        </w:rPr>
-      </w:pPr>
-      <w:r>
-        <w:rPr>
-          <w:sz w:val="14"/>
-          <w:szCs w:val="14"/>
-        </w:rPr>
-        <w:t xml:space="preserve">('Jun Liu', 'Mario </w:t>
-      </w:r>
-      <w:proofErr w:type="spellStart"/>
-      <w:r>
-        <w:rPr>
-          <w:sz w:val="14"/>
-          <w:szCs w:val="14"/>
-        </w:rPr>
-        <w:t>Gerla</w:t>
-      </w:r>
-      <w:proofErr w:type="spellEnd"/>
-      <w:r>
-        <w:rPr>
-          <w:sz w:val="14"/>
-          <w:szCs w:val="14"/>
-        </w:rPr>
-        <w:t>')</w:t>
-      </w:r>
-    </w:p>
-    <w:p>
-      <w:pPr>
-        <w:pStyle w:val="Para"/>
-        <w:numPr>
-          <w:ilvl w:val="0"/>
-          <w:numId w:val="16"/>
-        </w:numPr>
-        <w:rPr>
-          <w:sz w:val="14"/>
-          <w:szCs w:val="14"/>
-        </w:rPr>
-      </w:pPr>
-      <w:r>
-        <w:rPr>
-          <w:sz w:val="14"/>
-          <w:szCs w:val="14"/>
-        </w:rPr>
-        <w:t>('Hua Wang', 'Yu Chen')</w:t>
-      </w:r>
-    </w:p>
-    <w:p>
-      <w:pPr>
-        <w:pStyle w:val="Para"/>
-        <w:numPr>
-          <w:ilvl w:val="0"/>
-          <w:numId w:val="16"/>
-        </w:numPr>
-        <w:rPr>
-          <w:sz w:val="14"/>
-          <w:szCs w:val="14"/>
-        </w:rPr>
-      </w:pPr>
-      <w:r>
-        <w:rPr>
-          <w:sz w:val="14"/>
-          <w:szCs w:val="14"/>
-        </w:rPr>
-        <w:t>('</w:t>
-      </w:r>
-      <w:proofErr w:type="spellStart"/>
-      <w:r>
-        <w:rPr>
-          <w:sz w:val="14"/>
-          <w:szCs w:val="14"/>
-        </w:rPr>
-        <w:t>Chuan</w:t>
-      </w:r>
-      <w:proofErr w:type="spellEnd"/>
-      <w:r>
-        <w:rPr>
-          <w:sz w:val="14"/>
-          <w:szCs w:val="14"/>
-        </w:rPr>
-        <w:t xml:space="preserve"> Yi Tang', 'Hsueh-I Lu')</w:t>
-      </w:r>
-    </w:p>
-    <w:p>
-      <w:pPr>
-        <w:pStyle w:val="Para"/>
+        <w:t>('Ying Liu', 'Li Zhang')</w:t>
+      </w:r>
+    </w:p>
+    <w:p>
+      <w:pPr>
+        <w:pStyle w:val="Para"/>
+        <w:ind w:left="720"/>
         <w:rPr>
           <w:sz w:val="14"/>
           <w:szCs w:val="14"/>
@@ -6554,6 +6596,7 @@
           <w:sz w:val="14"/>
           <w:szCs w:val="14"/>
         </w:rPr>
+        <w:lastRenderedPageBreak/>
         <w:t>('Liang-Gee Chen', '</w:t>
       </w:r>
       <w:proofErr w:type="spellStart"/>
@@ -6593,14 +6636,7 @@
         <w:rPr>
           <w:szCs w:val="14"/>
         </w:rPr>
-        <w:t xml:space="preserve">The 2006 version of the graph shows similar results to the 2005 version, with Xin Li still having a major presence in the list of </w:t>
-      </w:r>
-      <w:r>
-        <w:rPr>
-          <w:szCs w:val="14"/>
-        </w:rPr>
-        <w:lastRenderedPageBreak/>
-        <w:t>edges. However, there are many new authors that appear in this list that were not in the 2005 or weighted 2005 versions.</w:t>
+        <w:t>The 2006 version of the graph shows similar results to the 2005 version, with Xin Li still having a major presence in the list of edges. However, there are many new authors that appear in this list that were not in the 2005 or weighted 2005 versions.</w:t>
       </w:r>
     </w:p>
     <w:p>
@@ -6632,8 +6668,6 @@
         </w:rPr>
         <w:t>LINK PREDICTION</w:t>
       </w:r>
-      <w:bookmarkStart w:id="0" w:name="_GoBack"/>
-      <w:bookmarkEnd w:id="0"/>
     </w:p>
     <w:p>
       <w:pPr>
@@ -7433,14 +7467,6 @@
       <w:pPr>
         <w:pStyle w:val="Head2"/>
         <w:rPr>
-          <w14:ligatures w14:val="standard"/>
-        </w:rPr>
-      </w:pPr>
-    </w:p>
-    <w:p>
-      <w:pPr>
-        <w:pStyle w:val="Head2"/>
-        <w:rPr>
           <w:szCs w:val="22"/>
           <w14:ligatures w14:val="standard"/>
         </w:rPr>
@@ -7620,10 +7646,10 @@
       </w:r>
       <w:proofErr w:type="gramEnd"/>
       <w:r>
-        <w:t xml:space="preserve"> information networks, but there are various powerful measures </w:t>
-      </w:r>
-      <w:r>
-        <w:t xml:space="preserve">that can give a good approximation as to the links that can form in future versions of a graph. These measures all seem to have different strengths, with some showing that they can more accurately predict larger amounts of links, while others predict smaller numbers of links more accurately. </w:t>
+        <w:t xml:space="preserve"> information networks, but there are various powerful measures that can give a good approximation as to the links that can form in future versions of a graph. These measures all seem to have </w:t>
+      </w:r>
+      <w:r>
+        <w:t xml:space="preserve">different strengths, with some showing that they can more accurately predict larger amounts of links, while others predict smaller numbers of links more accurately. </w:t>
       </w:r>
     </w:p>
     <w:sectPr>
@@ -8689,6 +8715,92 @@
     </w:lvl>
   </w:abstractNum>
   <w:abstractNum w:abstractNumId="8" w15:restartNumberingAfterBreak="0">
+    <w:nsid w:val="34F13A95"/>
+    <w:multiLevelType w:val="hybridMultilevel"/>
+    <w:tmpl w:val="4D40E61C"/>
+    <w:lvl w:ilvl="0" w:tplc="1009000F">
+      <w:start w:val="1"/>
+      <w:numFmt w:val="decimal"/>
+      <w:lvlText w:val="%1."/>
+      <w:lvlJc w:val="left"/>
+      <w:pPr>
+        <w:ind w:left="720" w:hanging="360"/>
+      </w:pPr>
+    </w:lvl>
+    <w:lvl w:ilvl="1" w:tplc="10090019" w:tentative="1">
+      <w:start w:val="1"/>
+      <w:numFmt w:val="lowerLetter"/>
+      <w:lvlText w:val="%2."/>
+      <w:lvlJc w:val="left"/>
+      <w:pPr>
+        <w:ind w:left="1440" w:hanging="360"/>
+      </w:pPr>
+    </w:lvl>
+    <w:lvl w:ilvl="2" w:tplc="1009001B" w:tentative="1">
+      <w:start w:val="1"/>
+      <w:numFmt w:val="lowerRoman"/>
+      <w:lvlText w:val="%3."/>
+      <w:lvlJc w:val="right"/>
+      <w:pPr>
+        <w:ind w:left="2160" w:hanging="180"/>
+      </w:pPr>
+    </w:lvl>
+    <w:lvl w:ilvl="3" w:tplc="1009000F" w:tentative="1">
+      <w:start w:val="1"/>
+      <w:numFmt w:val="decimal"/>
+      <w:lvlText w:val="%4."/>
+      <w:lvlJc w:val="left"/>
+      <w:pPr>
+        <w:ind w:left="2880" w:hanging="360"/>
+      </w:pPr>
+    </w:lvl>
+    <w:lvl w:ilvl="4" w:tplc="10090019" w:tentative="1">
+      <w:start w:val="1"/>
+      <w:numFmt w:val="lowerLetter"/>
+      <w:lvlText w:val="%5."/>
+      <w:lvlJc w:val="left"/>
+      <w:pPr>
+        <w:ind w:left="3600" w:hanging="360"/>
+      </w:pPr>
+    </w:lvl>
+    <w:lvl w:ilvl="5" w:tplc="1009001B" w:tentative="1">
+      <w:start w:val="1"/>
+      <w:numFmt w:val="lowerRoman"/>
+      <w:lvlText w:val="%6."/>
+      <w:lvlJc w:val="right"/>
+      <w:pPr>
+        <w:ind w:left="4320" w:hanging="180"/>
+      </w:pPr>
+    </w:lvl>
+    <w:lvl w:ilvl="6" w:tplc="1009000F" w:tentative="1">
+      <w:start w:val="1"/>
+      <w:numFmt w:val="decimal"/>
+      <w:lvlText w:val="%7."/>
+      <w:lvlJc w:val="left"/>
+      <w:pPr>
+        <w:ind w:left="5040" w:hanging="360"/>
+      </w:pPr>
+    </w:lvl>
+    <w:lvl w:ilvl="7" w:tplc="10090019" w:tentative="1">
+      <w:start w:val="1"/>
+      <w:numFmt w:val="lowerLetter"/>
+      <w:lvlText w:val="%8."/>
+      <w:lvlJc w:val="left"/>
+      <w:pPr>
+        <w:ind w:left="5760" w:hanging="360"/>
+      </w:pPr>
+    </w:lvl>
+    <w:lvl w:ilvl="8" w:tplc="1009001B" w:tentative="1">
+      <w:start w:val="1"/>
+      <w:numFmt w:val="lowerRoman"/>
+      <w:lvlText w:val="%9."/>
+      <w:lvlJc w:val="right"/>
+      <w:pPr>
+        <w:ind w:left="6480" w:hanging="180"/>
+      </w:pPr>
+    </w:lvl>
+  </w:abstractNum>
+  <w:abstractNum w:abstractNumId="9" w15:restartNumberingAfterBreak="0">
     <w:nsid w:val="46876897"/>
     <w:multiLevelType w:val="hybridMultilevel"/>
     <w:tmpl w:val="9284396A"/>
@@ -8805,7 +8917,7 @@
       </w:pPr>
     </w:lvl>
   </w:abstractNum>
-  <w:abstractNum w:abstractNumId="9" w15:restartNumberingAfterBreak="0">
+  <w:abstractNum w:abstractNumId="10" w15:restartNumberingAfterBreak="0">
     <w:nsid w:val="47D15F7B"/>
     <w:multiLevelType w:val="hybridMultilevel"/>
     <w:tmpl w:val="5D38CADC"/>
@@ -8891,7 +9003,7 @@
       </w:pPr>
     </w:lvl>
   </w:abstractNum>
-  <w:abstractNum w:abstractNumId="10" w15:restartNumberingAfterBreak="0">
+  <w:abstractNum w:abstractNumId="11" w15:restartNumberingAfterBreak="0">
     <w:nsid w:val="554B53A5"/>
     <w:multiLevelType w:val="multilevel"/>
     <w:tmpl w:val="1A2C5E10"/>
@@ -9032,7 +9144,7 @@
       </w:rPr>
     </w:lvl>
   </w:abstractNum>
-  <w:abstractNum w:abstractNumId="11" w15:restartNumberingAfterBreak="0">
+  <w:abstractNum w:abstractNumId="12" w15:restartNumberingAfterBreak="0">
     <w:nsid w:val="6204797A"/>
     <w:multiLevelType w:val="hybridMultilevel"/>
     <w:tmpl w:val="E97A8A70"/>
@@ -9149,7 +9261,7 @@
       </w:pPr>
     </w:lvl>
   </w:abstractNum>
-  <w:abstractNum w:abstractNumId="12" w15:restartNumberingAfterBreak="0">
+  <w:abstractNum w:abstractNumId="13" w15:restartNumberingAfterBreak="0">
     <w:nsid w:val="67445E99"/>
     <w:multiLevelType w:val="multilevel"/>
     <w:tmpl w:val="9F46EC34"/>
@@ -9290,7 +9402,97 @@
       </w:rPr>
     </w:lvl>
   </w:abstractNum>
-  <w:abstractNum w:abstractNumId="13" w15:restartNumberingAfterBreak="0">
+  <w:abstractNum w:abstractNumId="14" w15:restartNumberingAfterBreak="0">
+    <w:nsid w:val="68997AFC"/>
+    <w:multiLevelType w:val="hybridMultilevel"/>
+    <w:tmpl w:val="FFA28DCE"/>
+    <w:lvl w:ilvl="0" w:tplc="AA364E6A">
+      <w:start w:val="1"/>
+      <w:numFmt w:val="decimal"/>
+      <w:lvlText w:val="%1)"/>
+      <w:lvlJc w:val="left"/>
+      <w:pPr>
+        <w:ind w:left="720" w:hanging="360"/>
+      </w:pPr>
+      <w:rPr>
+        <w:sz w:val="14"/>
+        <w:szCs w:val="14"/>
+      </w:rPr>
+    </w:lvl>
+    <w:lvl w:ilvl="1" w:tplc="10090019" w:tentative="1">
+      <w:start w:val="1"/>
+      <w:numFmt w:val="lowerLetter"/>
+      <w:lvlText w:val="%2."/>
+      <w:lvlJc w:val="left"/>
+      <w:pPr>
+        <w:ind w:left="1440" w:hanging="360"/>
+      </w:pPr>
+    </w:lvl>
+    <w:lvl w:ilvl="2" w:tplc="1009001B" w:tentative="1">
+      <w:start w:val="1"/>
+      <w:numFmt w:val="lowerRoman"/>
+      <w:lvlText w:val="%3."/>
+      <w:lvlJc w:val="right"/>
+      <w:pPr>
+        <w:ind w:left="2160" w:hanging="180"/>
+      </w:pPr>
+    </w:lvl>
+    <w:lvl w:ilvl="3" w:tplc="1009000F" w:tentative="1">
+      <w:start w:val="1"/>
+      <w:numFmt w:val="decimal"/>
+      <w:lvlText w:val="%4."/>
+      <w:lvlJc w:val="left"/>
+      <w:pPr>
+        <w:ind w:left="2880" w:hanging="360"/>
+      </w:pPr>
+    </w:lvl>
+    <w:lvl w:ilvl="4" w:tplc="10090019" w:tentative="1">
+      <w:start w:val="1"/>
+      <w:numFmt w:val="lowerLetter"/>
+      <w:lvlText w:val="%5."/>
+      <w:lvlJc w:val="left"/>
+      <w:pPr>
+        <w:ind w:left="3600" w:hanging="360"/>
+      </w:pPr>
+    </w:lvl>
+    <w:lvl w:ilvl="5" w:tplc="1009001B" w:tentative="1">
+      <w:start w:val="1"/>
+      <w:numFmt w:val="lowerRoman"/>
+      <w:lvlText w:val="%6."/>
+      <w:lvlJc w:val="right"/>
+      <w:pPr>
+        <w:ind w:left="4320" w:hanging="180"/>
+      </w:pPr>
+    </w:lvl>
+    <w:lvl w:ilvl="6" w:tplc="1009000F" w:tentative="1">
+      <w:start w:val="1"/>
+      <w:numFmt w:val="decimal"/>
+      <w:lvlText w:val="%7."/>
+      <w:lvlJc w:val="left"/>
+      <w:pPr>
+        <w:ind w:left="5040" w:hanging="360"/>
+      </w:pPr>
+    </w:lvl>
+    <w:lvl w:ilvl="7" w:tplc="10090019" w:tentative="1">
+      <w:start w:val="1"/>
+      <w:numFmt w:val="lowerLetter"/>
+      <w:lvlText w:val="%8."/>
+      <w:lvlJc w:val="left"/>
+      <w:pPr>
+        <w:ind w:left="5760" w:hanging="360"/>
+      </w:pPr>
+    </w:lvl>
+    <w:lvl w:ilvl="8" w:tplc="1009001B" w:tentative="1">
+      <w:start w:val="1"/>
+      <w:numFmt w:val="lowerRoman"/>
+      <w:lvlText w:val="%9."/>
+      <w:lvlJc w:val="right"/>
+      <w:pPr>
+        <w:ind w:left="6480" w:hanging="180"/>
+      </w:pPr>
+    </w:lvl>
+  </w:abstractNum>
+  <w:abstractNum w:abstractNumId="15" w15:restartNumberingAfterBreak="0">
     <w:nsid w:val="692F01EF"/>
     <w:multiLevelType w:val="hybridMultilevel"/>
     <w:tmpl w:val="C1D8352E"/>
@@ -9376,7 +9578,7 @@
       </w:pPr>
     </w:lvl>
   </w:abstractNum>
-  <w:abstractNum w:abstractNumId="14" w15:restartNumberingAfterBreak="0">
+  <w:abstractNum w:abstractNumId="16" w15:restartNumberingAfterBreak="0">
     <w:nsid w:val="69F36486"/>
     <w:multiLevelType w:val="hybridMultilevel"/>
     <w:tmpl w:val="86D2BBDE"/>
@@ -9462,7 +9664,7 @@
       </w:pPr>
     </w:lvl>
   </w:abstractNum>
-  <w:abstractNum w:abstractNumId="15" w15:restartNumberingAfterBreak="0">
+  <w:abstractNum w:abstractNumId="17" w15:restartNumberingAfterBreak="0">
     <w:nsid w:val="6B8E7CF9"/>
     <w:multiLevelType w:val="hybridMultilevel"/>
     <w:tmpl w:val="4E7C556E"/>
@@ -9579,7 +9781,7 @@
       </w:pPr>
     </w:lvl>
   </w:abstractNum>
-  <w:abstractNum w:abstractNumId="16" w15:restartNumberingAfterBreak="0">
+  <w:abstractNum w:abstractNumId="18" w15:restartNumberingAfterBreak="0">
     <w:nsid w:val="799051AC"/>
     <w:multiLevelType w:val="multilevel"/>
     <w:tmpl w:val="04090023"/>
@@ -9671,7 +9873,7 @@
     </w:lvl>
   </w:abstractNum>
   <w:num w:numId="1">
-    <w:abstractNumId w:val="16"/>
+    <w:abstractNumId w:val="18"/>
   </w:num>
   <w:num w:numId="2">
     <w:abstractNumId w:val="6"/>
@@ -9680,31 +9882,31 @@
     <w:abstractNumId w:val="2"/>
   </w:num>
   <w:num w:numId="4">
-    <w:abstractNumId w:val="15"/>
+    <w:abstractNumId w:val="17"/>
   </w:num>
   <w:num w:numId="5">
-    <w:abstractNumId w:val="8"/>
+    <w:abstractNumId w:val="9"/>
   </w:num>
   <w:num w:numId="6">
     <w:abstractNumId w:val="7"/>
   </w:num>
   <w:num w:numId="7">
+    <w:abstractNumId w:val="13"/>
+  </w:num>
+  <w:num w:numId="8">
+    <w:abstractNumId w:val="11"/>
+  </w:num>
+  <w:num w:numId="9">
     <w:abstractNumId w:val="12"/>
   </w:num>
-  <w:num w:numId="8">
-    <w:abstractNumId w:val="10"/>
-  </w:num>
-  <w:num w:numId="9">
-    <w:abstractNumId w:val="11"/>
-  </w:num>
   <w:num w:numId="10">
-    <w:abstractNumId w:val="14"/>
+    <w:abstractNumId w:val="16"/>
   </w:num>
   <w:num w:numId="11">
     <w:abstractNumId w:val="5"/>
   </w:num>
   <w:num w:numId="12">
-    <w:abstractNumId w:val="9"/>
+    <w:abstractNumId w:val="10"/>
   </w:num>
   <w:num w:numId="13">
     <w:abstractNumId w:val="0"/>
@@ -9716,10 +9918,16 @@
     <w:abstractNumId w:val="1"/>
   </w:num>
   <w:num w:numId="16">
-    <w:abstractNumId w:val="13"/>
+    <w:abstractNumId w:val="15"/>
   </w:num>
   <w:num w:numId="17">
     <w:abstractNumId w:val="3"/>
+  </w:num>
+  <w:num w:numId="18">
+    <w:abstractNumId w:val="8"/>
+  </w:num>
+  <w:num w:numId="19">
+    <w:abstractNumId w:val="14"/>
   </w:num>
   <w:numIdMacAtCleanup w:val="17"/>
 </w:numbering>
@@ -15133,7 +15341,7 @@
 </file>
 
 <file path=customXml/itemProps2.xml><?xml version="1.0" encoding="utf-8"?>
-<ds:datastoreItem xmlns:ds="http://schemas.openxmlformats.org/officeDocument/2006/customXml" ds:itemID="{60826225-1912-4CF0-938E-11F9AE710A5F}">
+<ds:datastoreItem xmlns:ds="http://schemas.openxmlformats.org/officeDocument/2006/customXml" ds:itemID="{B5DC09D3-077B-4AA0-942C-72704A5ED729}">
   <ds:schemaRefs>
     <ds:schemaRef ds:uri="http://schemas.openxmlformats.org/officeDocument/2006/bibliography"/>
   </ds:schemaRefs>

</xml_diff>

<commit_message>
Final commit (final version)
</commit_message>
<xml_diff>
--- a/MatthewMacEachern-a2-report.docx
+++ b/MatthewMacEachern-a2-report.docx
@@ -382,22 +382,18 @@
       <w:pPr>
         <w:pStyle w:val="Para"/>
       </w:pPr>
-      <w:proofErr w:type="gramStart"/>
-      <w:r>
-        <w:t>In order to</w:t>
-      </w:r>
-      <w:proofErr w:type="gramEnd"/>
+      <w:r>
+        <w:t>To</w:t>
+      </w:r>
       <w:r>
         <w:t xml:space="preserve"> generate the graphs needed for the </w:t>
       </w:r>
       <w:r>
         <w:t xml:space="preserve">analyses, the JSON Python library was used to parse the data. The JSON file was in the format of tuples (u, v, y) where u and v were individuals who co-authored papers together in a year y. </w:t>
       </w:r>
-      <w:proofErr w:type="gramStart"/>
-      <w:r>
-        <w:t>For the purpose of</w:t>
-      </w:r>
-      <w:proofErr w:type="gramEnd"/>
+      <w:r>
+        <w:t>For</w:t>
+      </w:r>
       <w:r>
         <w:t xml:space="preserve"> this assignment, only the years 2005 and 2006 were of interest, so when parsing the tuples in the file, if 2005 or 2006 were the y value, the tuple data was added to the appropriate graph. </w:t>
       </w:r>
@@ -406,6 +402,9 @@
       <w:pPr>
         <w:pStyle w:val="Para"/>
       </w:pPr>
+      <w:r>
+        <w:t xml:space="preserve">     </w:t>
+      </w:r>
       <w:r>
         <w:t xml:space="preserve">The graphs generated for this assignment were DBLP2005, DBLP2006, and DBLP2005W. DBLP2005 was a graph that contained edges formed from the tuples with y value 2005. DBLP2006 was a graph that contained edges formed from the tuples with y value 2006. DBLP2005W was DBLP2005 but with edge weights for all authors u and v representing how many times u and v co-authored a paper according to the data. All three graphs were generated using the </w:t>
       </w:r>
@@ -490,6 +489,9 @@
         <w:pStyle w:val="Para"/>
       </w:pPr>
       <w:r>
+        <w:t xml:space="preserve">     </w:t>
+      </w:r>
+      <w:r>
         <w:t>The assignment specified that we were only to work with the giant connected component of the graph, so for completeness, the number of nodes and edges will be reported for those graphs as well.</w:t>
       </w:r>
       <w:r>
@@ -570,11 +572,9 @@
       <w:r>
         <w:t xml:space="preserve">For all three graphs the PageRank was calculated for all nodes in the graph, and the 50 nodes with the highest PageRank scores were returned. </w:t>
       </w:r>
-      <w:proofErr w:type="gramStart"/>
-      <w:r>
-        <w:t>In order to</w:t>
-      </w:r>
-      <w:proofErr w:type="gramEnd"/>
+      <w:r>
+        <w:t>To</w:t>
+      </w:r>
       <w:r>
         <w:t xml:space="preserve"> accomplish this, the </w:t>
       </w:r>
@@ -607,6 +607,9 @@
       <w:pPr>
         <w:pStyle w:val="Para"/>
       </w:pPr>
+      <w:r>
+        <w:t xml:space="preserve">     </w:t>
+      </w:r>
       <w:r>
         <w:t>The following are the top 50 nodes and their corresponding PageRank scores for DBLP2005:</w:t>
       </w:r>
@@ -1963,6 +1966,9 @@
         <w:pStyle w:val="Para"/>
       </w:pPr>
       <w:r>
+        <w:t xml:space="preserve">     </w:t>
+      </w:r>
+      <w:r>
         <w:t>The following are the top 50 nodes and their corresponding PageRank scores for DBLP2006:</w:t>
       </w:r>
     </w:p>
@@ -3140,6 +3146,9 @@
       <w:pPr>
         <w:pStyle w:val="Para"/>
       </w:pPr>
+      <w:r>
+        <w:t xml:space="preserve">     </w:t>
+      </w:r>
       <w:r>
         <w:t>Finally, the following are the top 50 nodes and their corresponding PageRank scores for DBLP2005W:</w:t>
       </w:r>
@@ -4560,6 +4569,9 @@
         <w:pStyle w:val="Para"/>
       </w:pPr>
       <w:r>
+        <w:t xml:space="preserve">     </w:t>
+      </w:r>
+      <w:r>
         <w:t>Looking at the results, the PageRank function seems to indicate that Wen Gao is the most important author in all three versions of the graph. After some research, it turns out that Dr. Gao has had his papers cited thousands of times according to Google Scholar, and received four national awards of science and technology achievement, including one in 2005. This could indicate that</w:t>
       </w:r>
       <w:r>
@@ -4570,6 +4582,9 @@
       <w:pPr>
         <w:pStyle w:val="Para"/>
       </w:pPr>
+      <w:r>
+        <w:t xml:space="preserve">     </w:t>
+      </w:r>
       <w:r>
         <w:t xml:space="preserve">It is also interesting </w:t>
       </w:r>
@@ -4691,6 +4706,9 @@
         <w:pStyle w:val="Para"/>
       </w:pPr>
       <w:r>
+        <w:t xml:space="preserve">     </w:t>
+      </w:r>
+      <w:r>
         <w:t>The following are the results for DBLP2005:</w:t>
       </w:r>
     </w:p>
@@ -5282,6 +5300,9 @@
         <w:pStyle w:val="Para"/>
       </w:pPr>
       <w:r>
+        <w:t xml:space="preserve">     </w:t>
+      </w:r>
+      <w:r>
         <w:t>Looking at this list, like the PageRank scores discussed in section 3.1, the resulting edges seem to be primarily from co-authors of Asian descent. This could indicate that overall the Asian community has a bigger presence overall in academic papers from this bibliography</w:t>
       </w:r>
       <w:r>
@@ -5295,16 +5316,25 @@
       <w:r>
         <w:t xml:space="preserve"> to have an important role in the topology of the graph when looking at edge betweenness scores. </w:t>
       </w:r>
-    </w:p>
-    <w:p>
-      <w:pPr>
-        <w:pStyle w:val="Para"/>
-      </w:pPr>
-    </w:p>
-    <w:p>
-      <w:pPr>
-        <w:pStyle w:val="Para"/>
-      </w:pPr>
+      <w:r>
+        <w:t xml:space="preserve">This could be an indication that this author is a bridging point between different communities since many of the shortest paths seem to pass through </w:t>
+      </w:r>
+      <w:r>
+        <w:t>edges that are connected to them.</w:t>
+      </w:r>
+    </w:p>
+    <w:p>
+      <w:pPr>
+        <w:pStyle w:val="Para"/>
+      </w:pPr>
+    </w:p>
+    <w:p>
+      <w:pPr>
+        <w:pStyle w:val="Para"/>
+      </w:pPr>
+      <w:r>
+        <w:t xml:space="preserve">     </w:t>
+      </w:r>
       <w:r>
         <w:t>The following are the results for DBLP2005W:</w:t>
       </w:r>
@@ -5711,1091 +5741,1108 @@
           <w:szCs w:val="14"/>
         </w:rPr>
         <w:t>)</w:t>
+      </w:r>
+    </w:p>
+    <w:p>
+      <w:pPr>
+        <w:pStyle w:val="Para"/>
+        <w:numPr>
+          <w:ilvl w:val="0"/>
+          <w:numId w:val="16"/>
+        </w:numPr>
+        <w:rPr>
+          <w:sz w:val="14"/>
+          <w:szCs w:val="14"/>
+        </w:rPr>
+      </w:pPr>
+      <w:r>
+        <w:rPr>
+          <w:sz w:val="14"/>
+          <w:szCs w:val="14"/>
+        </w:rPr>
+        <w:t>('Ramesh Govindan', 'Xin Li')</w:t>
+      </w:r>
+    </w:p>
+    <w:p>
+      <w:pPr>
+        <w:pStyle w:val="Para"/>
+        <w:numPr>
+          <w:ilvl w:val="0"/>
+          <w:numId w:val="16"/>
+        </w:numPr>
+        <w:rPr>
+          <w:sz w:val="14"/>
+          <w:szCs w:val="14"/>
+        </w:rPr>
+      </w:pPr>
+      <w:r>
+        <w:rPr>
+          <w:sz w:val="14"/>
+          <w:szCs w:val="14"/>
+        </w:rPr>
+        <w:t>('Xin Li', '</w:t>
+      </w:r>
+      <w:proofErr w:type="spellStart"/>
+      <w:r>
+        <w:rPr>
+          <w:sz w:val="14"/>
+          <w:szCs w:val="14"/>
+        </w:rPr>
+        <w:t>Hsinchun</w:t>
+      </w:r>
+      <w:proofErr w:type="spellEnd"/>
+      <w:r>
+        <w:rPr>
+          <w:sz w:val="14"/>
+          <w:szCs w:val="14"/>
+        </w:rPr>
+        <w:t xml:space="preserve"> Chen')</w:t>
+      </w:r>
+    </w:p>
+    <w:p>
+      <w:pPr>
+        <w:pStyle w:val="Para"/>
+        <w:numPr>
+          <w:ilvl w:val="0"/>
+          <w:numId w:val="16"/>
+        </w:numPr>
+        <w:rPr>
+          <w:sz w:val="14"/>
+          <w:szCs w:val="14"/>
+        </w:rPr>
+      </w:pPr>
+      <w:r>
+        <w:rPr>
+          <w:sz w:val="14"/>
+          <w:szCs w:val="14"/>
+        </w:rPr>
+        <w:t xml:space="preserve">('Xin Li', 'Christophe </w:t>
+      </w:r>
+      <w:proofErr w:type="spellStart"/>
+      <w:r>
+        <w:rPr>
+          <w:sz w:val="14"/>
+          <w:szCs w:val="14"/>
+        </w:rPr>
+        <w:t>Diot</w:t>
+      </w:r>
+      <w:proofErr w:type="spellEnd"/>
+      <w:r>
+        <w:rPr>
+          <w:sz w:val="14"/>
+          <w:szCs w:val="14"/>
+        </w:rPr>
+        <w:t>')</w:t>
+      </w:r>
+    </w:p>
+    <w:p>
+      <w:pPr>
+        <w:pStyle w:val="Para"/>
+        <w:numPr>
+          <w:ilvl w:val="0"/>
+          <w:numId w:val="16"/>
+        </w:numPr>
+        <w:rPr>
+          <w:sz w:val="14"/>
+          <w:szCs w:val="14"/>
+        </w:rPr>
+      </w:pPr>
+      <w:r>
+        <w:rPr>
+          <w:sz w:val="14"/>
+          <w:szCs w:val="14"/>
+        </w:rPr>
+        <w:t>('</w:t>
+      </w:r>
+      <w:proofErr w:type="spellStart"/>
+      <w:r>
+        <w:rPr>
+          <w:sz w:val="14"/>
+          <w:szCs w:val="14"/>
+        </w:rPr>
+        <w:t>Qiang</w:t>
+      </w:r>
+      <w:proofErr w:type="spellEnd"/>
+      <w:r>
+        <w:rPr>
+          <w:sz w:val="14"/>
+          <w:szCs w:val="14"/>
+        </w:rPr>
+        <w:t xml:space="preserve"> Yang 0001', 'David McSherry')</w:t>
+      </w:r>
+    </w:p>
+    <w:p>
+      <w:pPr>
+        <w:pStyle w:val="Para"/>
+        <w:numPr>
+          <w:ilvl w:val="0"/>
+          <w:numId w:val="16"/>
+        </w:numPr>
+        <w:rPr>
+          <w:sz w:val="14"/>
+          <w:szCs w:val="14"/>
+        </w:rPr>
+      </w:pPr>
+      <w:r>
+        <w:rPr>
+          <w:sz w:val="14"/>
+          <w:szCs w:val="14"/>
+        </w:rPr>
+        <w:t>('Philip S. Yu', '</w:t>
+      </w:r>
+      <w:proofErr w:type="spellStart"/>
+      <w:r>
+        <w:rPr>
+          <w:sz w:val="14"/>
+          <w:szCs w:val="14"/>
+        </w:rPr>
+        <w:t>Bamshad</w:t>
+      </w:r>
+      <w:proofErr w:type="spellEnd"/>
+      <w:r>
+        <w:rPr>
+          <w:sz w:val="14"/>
+          <w:szCs w:val="14"/>
+        </w:rPr>
+        <w:t xml:space="preserve"> </w:t>
+      </w:r>
+      <w:proofErr w:type="spellStart"/>
+      <w:r>
+        <w:rPr>
+          <w:sz w:val="14"/>
+          <w:szCs w:val="14"/>
+        </w:rPr>
+        <w:t>Mobasher</w:t>
+      </w:r>
+      <w:proofErr w:type="spellEnd"/>
+      <w:r>
+        <w:rPr>
+          <w:sz w:val="14"/>
+          <w:szCs w:val="14"/>
+        </w:rPr>
+        <w:t>')</w:t>
+      </w:r>
+    </w:p>
+    <w:p>
+      <w:pPr>
+        <w:pStyle w:val="Para"/>
+        <w:numPr>
+          <w:ilvl w:val="0"/>
+          <w:numId w:val="16"/>
+        </w:numPr>
+        <w:rPr>
+          <w:sz w:val="14"/>
+          <w:szCs w:val="14"/>
+        </w:rPr>
+      </w:pPr>
+      <w:r>
+        <w:rPr>
+          <w:sz w:val="14"/>
+          <w:szCs w:val="14"/>
+        </w:rPr>
+        <w:t>('Ying Liu', 'Li Zhang')</w:t>
+      </w:r>
+    </w:p>
+    <w:p>
+      <w:pPr>
+        <w:pStyle w:val="Para"/>
+        <w:ind w:left="720"/>
+        <w:rPr>
+          <w:sz w:val="14"/>
+          <w:szCs w:val="14"/>
+        </w:rPr>
+      </w:pPr>
+    </w:p>
+    <w:p>
+      <w:pPr>
+        <w:pStyle w:val="Para"/>
+        <w:rPr>
+          <w:szCs w:val="14"/>
+        </w:rPr>
+      </w:pPr>
+      <w:r>
+        <w:rPr>
+          <w:szCs w:val="14"/>
+        </w:rPr>
+        <w:t xml:space="preserve">     </w:t>
+      </w:r>
+      <w:r>
+        <w:rPr>
+          <w:szCs w:val="14"/>
+        </w:rPr>
+        <w:t xml:space="preserve">The weights seem to have changed the edge betweenness rankings of the 2005 graph slightly, but many of the edges in the unweighted version seem to still be present. </w:t>
+      </w:r>
+      <w:proofErr w:type="gramStart"/>
+      <w:r>
+        <w:rPr>
+          <w:szCs w:val="14"/>
+        </w:rPr>
+        <w:t>In particular, the</w:t>
+      </w:r>
+      <w:proofErr w:type="gramEnd"/>
+      <w:r>
+        <w:rPr>
+          <w:szCs w:val="14"/>
+        </w:rPr>
+        <w:t xml:space="preserve"> edges that author Xin Li seem to persist through the weighted version.</w:t>
+      </w:r>
+    </w:p>
+    <w:p>
+      <w:pPr>
+        <w:pStyle w:val="Para"/>
+        <w:rPr>
+          <w:sz w:val="14"/>
+          <w:szCs w:val="14"/>
+        </w:rPr>
+      </w:pPr>
+    </w:p>
+    <w:p>
+      <w:pPr>
+        <w:pStyle w:val="Para"/>
+        <w:rPr>
+          <w:szCs w:val="14"/>
+        </w:rPr>
+      </w:pPr>
+      <w:r>
+        <w:rPr>
+          <w:szCs w:val="14"/>
+        </w:rPr>
+        <w:t xml:space="preserve">     </w:t>
+      </w:r>
+      <w:r>
+        <w:rPr>
+          <w:szCs w:val="14"/>
+        </w:rPr>
+        <w:t>The following are the results for DBLP2006:</w:t>
+      </w:r>
+    </w:p>
+    <w:p>
+      <w:pPr>
+        <w:pStyle w:val="Para"/>
+        <w:rPr>
+          <w:szCs w:val="14"/>
+        </w:rPr>
+      </w:pPr>
+    </w:p>
+    <w:p>
+      <w:pPr>
+        <w:pStyle w:val="Para"/>
+        <w:numPr>
+          <w:ilvl w:val="0"/>
+          <w:numId w:val="20"/>
+        </w:numPr>
+        <w:rPr>
+          <w:sz w:val="14"/>
+          <w:szCs w:val="14"/>
+        </w:rPr>
+      </w:pPr>
+      <w:r>
+        <w:rPr>
+          <w:sz w:val="14"/>
+          <w:szCs w:val="14"/>
+        </w:rPr>
+        <w:t xml:space="preserve">('Alberto L. </w:t>
+      </w:r>
+      <w:proofErr w:type="spellStart"/>
+      <w:r>
+        <w:rPr>
+          <w:sz w:val="14"/>
+          <w:szCs w:val="14"/>
+        </w:rPr>
+        <w:t>Sangiovanni-Vincentelli</w:t>
+      </w:r>
+      <w:proofErr w:type="spellEnd"/>
+      <w:r>
+        <w:rPr>
+          <w:sz w:val="14"/>
+          <w:szCs w:val="14"/>
+        </w:rPr>
+        <w:t>', 'Xi Chen')</w:t>
+      </w:r>
+    </w:p>
+    <w:p>
+      <w:pPr>
+        <w:pStyle w:val="Para"/>
+        <w:numPr>
+          <w:ilvl w:val="0"/>
+          <w:numId w:val="20"/>
+        </w:numPr>
+        <w:rPr>
+          <w:sz w:val="14"/>
+          <w:szCs w:val="14"/>
+        </w:rPr>
+      </w:pPr>
+      <w:r>
+        <w:rPr>
+          <w:sz w:val="14"/>
+          <w:szCs w:val="14"/>
+        </w:rPr>
+        <w:t>('Xin Li', 'Philip S. Yu')</w:t>
+      </w:r>
+    </w:p>
+    <w:p>
+      <w:pPr>
+        <w:pStyle w:val="Para"/>
+        <w:numPr>
+          <w:ilvl w:val="0"/>
+          <w:numId w:val="20"/>
+        </w:numPr>
+        <w:rPr>
+          <w:sz w:val="14"/>
+          <w:szCs w:val="14"/>
+        </w:rPr>
+      </w:pPr>
+      <w:r>
+        <w:rPr>
+          <w:sz w:val="14"/>
+          <w:szCs w:val="14"/>
+        </w:rPr>
+        <w:t xml:space="preserve">('Elisa </w:t>
+      </w:r>
+      <w:proofErr w:type="spellStart"/>
+      <w:r>
+        <w:rPr>
+          <w:sz w:val="14"/>
+          <w:szCs w:val="14"/>
+        </w:rPr>
+        <w:t>Bertino</w:t>
+      </w:r>
+      <w:proofErr w:type="spellEnd"/>
+      <w:r>
+        <w:rPr>
+          <w:sz w:val="14"/>
+          <w:szCs w:val="14"/>
+        </w:rPr>
+        <w:t>', 'Yu Zhang')</w:t>
+      </w:r>
+    </w:p>
+    <w:p>
+      <w:pPr>
+        <w:pStyle w:val="Para"/>
+        <w:numPr>
+          <w:ilvl w:val="0"/>
+          <w:numId w:val="20"/>
+        </w:numPr>
+        <w:rPr>
+          <w:sz w:val="14"/>
+          <w:szCs w:val="14"/>
+        </w:rPr>
+      </w:pPr>
+      <w:r>
+        <w:rPr>
+          <w:sz w:val="14"/>
+          <w:szCs w:val="14"/>
+        </w:rPr>
+        <w:t>('Xin Li', 'Jian Li')</w:t>
+      </w:r>
+    </w:p>
+    <w:p>
+      <w:pPr>
+        <w:pStyle w:val="Para"/>
+        <w:numPr>
+          <w:ilvl w:val="0"/>
+          <w:numId w:val="20"/>
+        </w:numPr>
+        <w:rPr>
+          <w:sz w:val="14"/>
+          <w:szCs w:val="14"/>
+        </w:rPr>
+      </w:pPr>
+      <w:r>
+        <w:rPr>
+          <w:sz w:val="14"/>
+          <w:szCs w:val="14"/>
+        </w:rPr>
+        <w:t>('</w:t>
+      </w:r>
+      <w:proofErr w:type="spellStart"/>
+      <w:r>
+        <w:rPr>
+          <w:sz w:val="14"/>
+          <w:szCs w:val="14"/>
+        </w:rPr>
+        <w:t>Krishnendu</w:t>
+      </w:r>
+      <w:proofErr w:type="spellEnd"/>
+      <w:r>
+        <w:rPr>
+          <w:sz w:val="14"/>
+          <w:szCs w:val="14"/>
+        </w:rPr>
+        <w:t xml:space="preserve"> Chakrabarty', 'Ying Zhang')</w:t>
+      </w:r>
+    </w:p>
+    <w:p>
+      <w:pPr>
+        <w:pStyle w:val="Para"/>
+        <w:numPr>
+          <w:ilvl w:val="0"/>
+          <w:numId w:val="20"/>
+        </w:numPr>
+        <w:rPr>
+          <w:sz w:val="14"/>
+          <w:szCs w:val="14"/>
+        </w:rPr>
+      </w:pPr>
+      <w:r>
+        <w:rPr>
+          <w:sz w:val="14"/>
+          <w:szCs w:val="14"/>
+        </w:rPr>
+        <w:t>('</w:t>
+      </w:r>
+      <w:proofErr w:type="spellStart"/>
+      <w:r>
+        <w:rPr>
+          <w:sz w:val="14"/>
+          <w:szCs w:val="14"/>
+        </w:rPr>
+        <w:t>Francky</w:t>
+      </w:r>
+      <w:proofErr w:type="spellEnd"/>
+      <w:r>
+        <w:rPr>
+          <w:sz w:val="14"/>
+          <w:szCs w:val="14"/>
+        </w:rPr>
+        <w:t xml:space="preserve"> </w:t>
+      </w:r>
+      <w:proofErr w:type="spellStart"/>
+      <w:r>
+        <w:rPr>
+          <w:sz w:val="14"/>
+          <w:szCs w:val="14"/>
+        </w:rPr>
+        <w:t>Catthoor</w:t>
+      </w:r>
+      <w:proofErr w:type="spellEnd"/>
+      <w:r>
+        <w:rPr>
+          <w:sz w:val="14"/>
+          <w:szCs w:val="14"/>
+        </w:rPr>
+        <w:t>', 'Hua Wang')</w:t>
+      </w:r>
+    </w:p>
+    <w:p>
+      <w:pPr>
+        <w:pStyle w:val="Para"/>
+        <w:numPr>
+          <w:ilvl w:val="0"/>
+          <w:numId w:val="20"/>
+        </w:numPr>
+        <w:rPr>
+          <w:sz w:val="14"/>
+          <w:szCs w:val="14"/>
+        </w:rPr>
+      </w:pPr>
+      <w:r>
+        <w:rPr>
+          <w:sz w:val="14"/>
+          <w:szCs w:val="14"/>
+        </w:rPr>
+        <w:t xml:space="preserve">('Qing Li', 'C. C. Jay </w:t>
+      </w:r>
+      <w:proofErr w:type="spellStart"/>
+      <w:r>
+        <w:rPr>
+          <w:sz w:val="14"/>
+          <w:szCs w:val="14"/>
+        </w:rPr>
+        <w:t>Kuo</w:t>
+      </w:r>
+      <w:proofErr w:type="spellEnd"/>
+      <w:r>
+        <w:rPr>
+          <w:sz w:val="14"/>
+          <w:szCs w:val="14"/>
+        </w:rPr>
+        <w:t>')</w:t>
+      </w:r>
+    </w:p>
+    <w:p>
+      <w:pPr>
+        <w:pStyle w:val="Para"/>
+        <w:numPr>
+          <w:ilvl w:val="0"/>
+          <w:numId w:val="20"/>
+        </w:numPr>
+        <w:rPr>
+          <w:sz w:val="14"/>
+          <w:szCs w:val="14"/>
+        </w:rPr>
+      </w:pPr>
+      <w:r>
+        <w:rPr>
+          <w:sz w:val="14"/>
+          <w:szCs w:val="14"/>
+        </w:rPr>
+        <w:t>('Xin Li', 'Bin Li')</w:t>
+      </w:r>
+    </w:p>
+    <w:p>
+      <w:pPr>
+        <w:pStyle w:val="Para"/>
+        <w:numPr>
+          <w:ilvl w:val="0"/>
+          <w:numId w:val="20"/>
+        </w:numPr>
+        <w:rPr>
+          <w:sz w:val="14"/>
+          <w:szCs w:val="14"/>
+        </w:rPr>
+      </w:pPr>
+      <w:r>
+        <w:rPr>
+          <w:sz w:val="14"/>
+          <w:szCs w:val="14"/>
+        </w:rPr>
+        <w:t>('Xuan Zhou', 'Qing Li')</w:t>
+      </w:r>
+    </w:p>
+    <w:p>
+      <w:pPr>
+        <w:pStyle w:val="Para"/>
+        <w:numPr>
+          <w:ilvl w:val="0"/>
+          <w:numId w:val="20"/>
+        </w:numPr>
+        <w:rPr>
+          <w:sz w:val="14"/>
+          <w:szCs w:val="14"/>
+        </w:rPr>
+      </w:pPr>
+      <w:r>
+        <w:rPr>
+          <w:sz w:val="14"/>
+          <w:szCs w:val="14"/>
+        </w:rPr>
+        <w:t>('Wei Zhang', 'Qing Li')</w:t>
+      </w:r>
+    </w:p>
+    <w:p>
+      <w:pPr>
+        <w:pStyle w:val="Para"/>
+        <w:numPr>
+          <w:ilvl w:val="0"/>
+          <w:numId w:val="20"/>
+        </w:numPr>
+        <w:rPr>
+          <w:sz w:val="14"/>
+          <w:szCs w:val="14"/>
+        </w:rPr>
+      </w:pPr>
+      <w:r>
+        <w:rPr>
+          <w:sz w:val="14"/>
+          <w:szCs w:val="14"/>
+        </w:rPr>
+        <w:t>('</w:t>
+      </w:r>
+      <w:proofErr w:type="spellStart"/>
+      <w:r>
+        <w:rPr>
+          <w:sz w:val="14"/>
+          <w:szCs w:val="14"/>
+        </w:rPr>
+        <w:t>Shian-Shyong</w:t>
+      </w:r>
+      <w:proofErr w:type="spellEnd"/>
+      <w:r>
+        <w:rPr>
+          <w:sz w:val="14"/>
+          <w:szCs w:val="14"/>
+        </w:rPr>
+        <w:t xml:space="preserve"> Tseng', 'Wei Wang')</w:t>
+      </w:r>
+    </w:p>
+    <w:p>
+      <w:pPr>
+        <w:pStyle w:val="Para"/>
+        <w:numPr>
+          <w:ilvl w:val="0"/>
+          <w:numId w:val="20"/>
+        </w:numPr>
+        <w:rPr>
+          <w:sz w:val="14"/>
+          <w:szCs w:val="14"/>
+        </w:rPr>
+      </w:pPr>
+      <w:r>
+        <w:rPr>
+          <w:sz w:val="14"/>
+          <w:szCs w:val="14"/>
+        </w:rPr>
+        <w:t xml:space="preserve">('Lin Chen', 'Gudrun </w:t>
+      </w:r>
+      <w:proofErr w:type="spellStart"/>
+      <w:r>
+        <w:rPr>
+          <w:sz w:val="14"/>
+          <w:szCs w:val="14"/>
+        </w:rPr>
+        <w:t>Wagenknecht</w:t>
+      </w:r>
+      <w:proofErr w:type="spellEnd"/>
+      <w:r>
+        <w:rPr>
+          <w:sz w:val="14"/>
+          <w:szCs w:val="14"/>
+        </w:rPr>
+        <w:t>')</w:t>
+      </w:r>
+    </w:p>
+    <w:p>
+      <w:pPr>
+        <w:pStyle w:val="Para"/>
+        <w:numPr>
+          <w:ilvl w:val="0"/>
+          <w:numId w:val="20"/>
+        </w:numPr>
+        <w:rPr>
+          <w:sz w:val="14"/>
+          <w:szCs w:val="14"/>
+        </w:rPr>
+      </w:pPr>
+      <w:r>
+        <w:rPr>
+          <w:sz w:val="14"/>
+          <w:szCs w:val="14"/>
+        </w:rPr>
+        <w:t xml:space="preserve">('Stephanie </w:t>
+      </w:r>
+      <w:proofErr w:type="spellStart"/>
+      <w:r>
+        <w:rPr>
+          <w:sz w:val="14"/>
+          <w:szCs w:val="14"/>
+        </w:rPr>
+        <w:t>Seneff</w:t>
+      </w:r>
+      <w:proofErr w:type="spellEnd"/>
+      <w:r>
+        <w:rPr>
+          <w:sz w:val="14"/>
+          <w:szCs w:val="14"/>
+        </w:rPr>
+        <w:t>', 'Chao Wang')</w:t>
+      </w:r>
+    </w:p>
+    <w:p>
+      <w:pPr>
+        <w:pStyle w:val="Para"/>
+        <w:numPr>
+          <w:ilvl w:val="0"/>
+          <w:numId w:val="20"/>
+        </w:numPr>
+        <w:rPr>
+          <w:sz w:val="14"/>
+          <w:szCs w:val="14"/>
+        </w:rPr>
+      </w:pPr>
+      <w:r>
+        <w:rPr>
+          <w:sz w:val="14"/>
+          <w:szCs w:val="14"/>
+        </w:rPr>
+        <w:t xml:space="preserve">('Wei Liu', 'Andrzej </w:t>
+      </w:r>
+      <w:proofErr w:type="spellStart"/>
+      <w:r>
+        <w:rPr>
+          <w:sz w:val="14"/>
+          <w:szCs w:val="14"/>
+        </w:rPr>
+        <w:t>Cichocki</w:t>
+      </w:r>
+      <w:proofErr w:type="spellEnd"/>
+      <w:r>
+        <w:rPr>
+          <w:sz w:val="14"/>
+          <w:szCs w:val="14"/>
+        </w:rPr>
+        <w:t>')</w:t>
+      </w:r>
+    </w:p>
+    <w:p>
+      <w:pPr>
+        <w:pStyle w:val="Para"/>
+        <w:numPr>
+          <w:ilvl w:val="0"/>
+          <w:numId w:val="20"/>
+        </w:numPr>
+        <w:rPr>
+          <w:sz w:val="14"/>
+          <w:szCs w:val="14"/>
+        </w:rPr>
+      </w:pPr>
+      <w:r>
+        <w:rPr>
+          <w:sz w:val="14"/>
+          <w:szCs w:val="14"/>
+        </w:rPr>
+        <w:t>('Jun Liu', '</w:t>
+      </w:r>
+      <w:proofErr w:type="spellStart"/>
+      <w:r>
+        <w:rPr>
+          <w:sz w:val="14"/>
+          <w:szCs w:val="14"/>
+        </w:rPr>
+        <w:t>Jin</w:t>
+      </w:r>
+      <w:proofErr w:type="spellEnd"/>
+      <w:r>
+        <w:rPr>
+          <w:sz w:val="14"/>
+          <w:szCs w:val="14"/>
+        </w:rPr>
+        <w:t xml:space="preserve"> Wang')</w:t>
+      </w:r>
+    </w:p>
+    <w:p>
+      <w:pPr>
+        <w:pStyle w:val="Para"/>
+        <w:numPr>
+          <w:ilvl w:val="0"/>
+          <w:numId w:val="20"/>
+        </w:numPr>
+        <w:rPr>
+          <w:sz w:val="14"/>
+          <w:szCs w:val="14"/>
+        </w:rPr>
+      </w:pPr>
+      <w:r>
+        <w:rPr>
+          <w:sz w:val="14"/>
+          <w:szCs w:val="14"/>
+        </w:rPr>
+        <w:t xml:space="preserve">('Kai Yang', 'Pawan K. </w:t>
+      </w:r>
+      <w:proofErr w:type="spellStart"/>
+      <w:r>
+        <w:rPr>
+          <w:sz w:val="14"/>
+          <w:szCs w:val="14"/>
+        </w:rPr>
+        <w:t>Bhartia</w:t>
+      </w:r>
+      <w:proofErr w:type="spellEnd"/>
+      <w:r>
+        <w:rPr>
+          <w:sz w:val="14"/>
+          <w:szCs w:val="14"/>
+        </w:rPr>
+        <w:t>')</w:t>
+      </w:r>
+    </w:p>
+    <w:p>
+      <w:pPr>
+        <w:pStyle w:val="Para"/>
+        <w:numPr>
+          <w:ilvl w:val="0"/>
+          <w:numId w:val="20"/>
+        </w:numPr>
+        <w:rPr>
+          <w:sz w:val="14"/>
+          <w:szCs w:val="14"/>
+        </w:rPr>
+      </w:pPr>
+      <w:r>
+        <w:rPr>
+          <w:sz w:val="14"/>
+          <w:szCs w:val="14"/>
+        </w:rPr>
+        <w:lastRenderedPageBreak/>
+        <w:t>('Wen Gao', 'Josef Kittler')</w:t>
+      </w:r>
+    </w:p>
+    <w:p>
+      <w:pPr>
+        <w:pStyle w:val="Para"/>
+        <w:numPr>
+          <w:ilvl w:val="0"/>
+          <w:numId w:val="20"/>
+        </w:numPr>
+        <w:rPr>
+          <w:sz w:val="14"/>
+          <w:szCs w:val="14"/>
+        </w:rPr>
+      </w:pPr>
+      <w:r>
+        <w:rPr>
+          <w:sz w:val="14"/>
+          <w:szCs w:val="14"/>
+        </w:rPr>
+        <w:t>('Ron Sun', 'Xi Zhang')</w:t>
+      </w:r>
+    </w:p>
+    <w:p>
+      <w:pPr>
+        <w:pStyle w:val="Para"/>
+        <w:numPr>
+          <w:ilvl w:val="0"/>
+          <w:numId w:val="20"/>
+        </w:numPr>
+        <w:rPr>
+          <w:sz w:val="14"/>
+          <w:szCs w:val="14"/>
+        </w:rPr>
+      </w:pPr>
+      <w:r>
+        <w:rPr>
+          <w:sz w:val="14"/>
+          <w:szCs w:val="14"/>
+        </w:rPr>
+        <w:t xml:space="preserve">('Hai </w:t>
+      </w:r>
+      <w:proofErr w:type="spellStart"/>
+      <w:r>
+        <w:rPr>
+          <w:sz w:val="14"/>
+          <w:szCs w:val="14"/>
+        </w:rPr>
+        <w:t>Jin</w:t>
+      </w:r>
+      <w:proofErr w:type="spellEnd"/>
+      <w:r>
+        <w:rPr>
+          <w:sz w:val="14"/>
+          <w:szCs w:val="14"/>
+        </w:rPr>
+        <w:t>', 'Hao Chen')</w:t>
+      </w:r>
+    </w:p>
+    <w:p>
+      <w:pPr>
+        <w:pStyle w:val="Para"/>
+        <w:numPr>
+          <w:ilvl w:val="0"/>
+          <w:numId w:val="20"/>
+        </w:numPr>
+        <w:rPr>
+          <w:sz w:val="14"/>
+          <w:szCs w:val="14"/>
+        </w:rPr>
+      </w:pPr>
+      <w:r>
+        <w:rPr>
+          <w:sz w:val="14"/>
+          <w:szCs w:val="14"/>
+        </w:rPr>
+        <w:t xml:space="preserve">('Yan Li', 'Takeo </w:t>
+      </w:r>
+      <w:proofErr w:type="spellStart"/>
+      <w:r>
+        <w:rPr>
+          <w:sz w:val="14"/>
+          <w:szCs w:val="14"/>
+        </w:rPr>
+        <w:t>Kanade</w:t>
+      </w:r>
+      <w:proofErr w:type="spellEnd"/>
+      <w:r>
+        <w:rPr>
+          <w:sz w:val="14"/>
+          <w:szCs w:val="14"/>
+        </w:rPr>
+        <w:t>')</w:t>
+      </w:r>
+    </w:p>
+    <w:p>
+      <w:pPr>
+        <w:pStyle w:val="Para"/>
+        <w:rPr>
+          <w:sz w:val="14"/>
+          <w:szCs w:val="14"/>
+        </w:rPr>
+      </w:pPr>
+    </w:p>
+    <w:p>
+      <w:pPr>
+        <w:pStyle w:val="Para"/>
+        <w:rPr>
+          <w:szCs w:val="14"/>
+        </w:rPr>
+      </w:pPr>
+      <w:r>
+        <w:rPr>
+          <w:szCs w:val="14"/>
+        </w:rPr>
+        <w:t xml:space="preserve">     </w:t>
+      </w:r>
+      <w:r>
+        <w:rPr>
+          <w:szCs w:val="14"/>
+        </w:rPr>
+        <w:t>The 2006 version of the graph shows similar results to the 2005 version, with Xin Li still having a major presence in the list of edges. However, there are many new authors that appear in this list that were not in the 2005 or weighted 2005 versions.</w:t>
+      </w:r>
+    </w:p>
+    <w:p>
+      <w:pPr>
+        <w:pStyle w:val="AppendixH1"/>
+        <w:rPr>
+          <w:lang w:eastAsia="it-IT"/>
+          <w14:ligatures w14:val="standard"/>
+        </w:rPr>
+      </w:pPr>
+      <w:r>
+        <w:rPr>
+          <w:lang w:eastAsia="it-IT"/>
+          <w14:ligatures w14:val="standard"/>
+        </w:rPr>
+        <w:t>4</w:t>
+      </w:r>
+      <w:r>
+        <w:rPr>
+          <w:szCs w:val="22"/>
+          <w14:ligatures w14:val="standard"/>
+        </w:rPr>
+        <w:t> </w:t>
+      </w:r>
+      <w:r>
+        <w:rPr>
+          <w:lang w:eastAsia="it-IT"/>
+          <w14:ligatures w14:val="standard"/>
+        </w:rPr>
+        <w:t>LINK PREDICTION</w:t>
+      </w:r>
+    </w:p>
+    <w:p>
+      <w:pPr>
+        <w:pStyle w:val="Head2"/>
+        <w:rPr>
+          <w14:ligatures w14:val="standard"/>
+        </w:rPr>
+      </w:pPr>
+      <w:r>
+        <w:rPr>
+          <w14:ligatures w14:val="standard"/>
+        </w:rPr>
+        <w:t>4.1</w:t>
+      </w:r>
+      <w:r>
+        <w:rPr>
+          <w:szCs w:val="22"/>
+          <w14:ligatures w14:val="standard"/>
+        </w:rPr>
+        <w:t> </w:t>
+      </w:r>
+      <w:r>
+        <w:rPr>
+          <w:szCs w:val="22"/>
+          <w14:ligatures w14:val="standard"/>
+        </w:rPr>
+        <w:t>Graph Preparation</w:t>
+      </w:r>
+      <w:r>
+        <w:rPr>
+          <w:szCs w:val="22"/>
+          <w14:ligatures w14:val="standard"/>
+        </w:rPr>
+        <w:t>s</w:t>
+      </w:r>
+    </w:p>
+    <w:p>
+      <w:pPr>
+        <w:pStyle w:val="Para"/>
+      </w:pPr>
+      <w:r>
+        <w:t xml:space="preserve">For the link prediction problem, the graphs GCC_DBLP2005 and GCC_DBLP2006 were to be used. However, these graphs needed to be modified to only include the nodes that had degree greater than or equal to three. This was completed by simply iterating through the graphs and storing in a list the nodes that had degree greater than or equal to three (using </w:t>
+      </w:r>
+      <w:proofErr w:type="spellStart"/>
+      <w:r>
+        <w:t>NetworkX’s</w:t>
+      </w:r>
+      <w:proofErr w:type="spellEnd"/>
+      <w:r>
+        <w:t xml:space="preserve"> </w:t>
+      </w:r>
+      <w:proofErr w:type="spellStart"/>
+      <w:proofErr w:type="gramStart"/>
+      <w:r>
+        <w:t>G.degree</w:t>
+      </w:r>
+      <w:proofErr w:type="spellEnd"/>
+      <w:proofErr w:type="gramEnd"/>
+      <w:r>
+        <w:t xml:space="preserve">() function), and then returning the subgraph constructed only using those nodes (using </w:t>
+      </w:r>
+      <w:proofErr w:type="spellStart"/>
+      <w:r>
+        <w:t>NetworkX’s</w:t>
+      </w:r>
+      <w:proofErr w:type="spellEnd"/>
+      <w:r>
+        <w:t xml:space="preserve"> </w:t>
+      </w:r>
+      <w:proofErr w:type="spellStart"/>
+      <w:r>
+        <w:t>G.subgraph</w:t>
+      </w:r>
+      <w:proofErr w:type="spellEnd"/>
+      <w:r>
+        <w:t xml:space="preserve">(nodes) function). These graphs were called DBLP2005-CORE and DBLP2006-CORE. </w:t>
+      </w:r>
+    </w:p>
+    <w:p>
+      <w:pPr>
+        <w:pStyle w:val="Para"/>
+      </w:pPr>
+      <w:r>
+        <w:t xml:space="preserve">     </w:t>
+      </w:r>
+      <w:r>
+        <w:t xml:space="preserve">From the DBLP2005-CORE graph a friends-of-friends list needed to be constructed which would contain all the pairs of nodes that were exactly two hops away from each other. This required more than simply having a triple nested loop for each node in the graph. For example, in Figure 1 node 2 is exactly two hops away from node 3, but node 2 is not exactly two hops away from node 0 even though there is a path of length two from </w:t>
+      </w:r>
+      <w:r>
+        <w:t xml:space="preserve">node 0 to node 2. </w:t>
+      </w:r>
+      <w:proofErr w:type="gramStart"/>
+      <w:r>
+        <w:t>In order to</w:t>
+      </w:r>
+      <w:proofErr w:type="gramEnd"/>
+      <w:r>
+        <w:t xml:space="preserve"> get around this, the </w:t>
+      </w:r>
+      <w:proofErr w:type="spellStart"/>
+      <w:r>
+        <w:t>findFoF</w:t>
+      </w:r>
+      <w:proofErr w:type="spellEnd"/>
+      <w:r>
+        <w:t xml:space="preserve">(G) function was created. This function iterated over every node u in the DBLP2005-CORE graph. For every node u it would find all the neighbors v of u (using </w:t>
+      </w:r>
+      <w:proofErr w:type="spellStart"/>
+      <w:r>
+        <w:t>NetworkX’s</w:t>
+      </w:r>
+      <w:proofErr w:type="spellEnd"/>
+      <w:r>
+        <w:t xml:space="preserve"> </w:t>
+      </w:r>
+      <w:proofErr w:type="spellStart"/>
+      <w:proofErr w:type="gramStart"/>
+      <w:r>
+        <w:t>G.n</w:t>
       </w:r>
       <w:bookmarkStart w:id="0" w:name="_GoBack"/>
       <w:bookmarkEnd w:id="0"/>
-    </w:p>
-    <w:p>
-      <w:pPr>
-        <w:pStyle w:val="Para"/>
-        <w:numPr>
-          <w:ilvl w:val="0"/>
-          <w:numId w:val="16"/>
-        </w:numPr>
-        <w:rPr>
-          <w:sz w:val="14"/>
-          <w:szCs w:val="14"/>
-        </w:rPr>
-      </w:pPr>
-      <w:r>
-        <w:rPr>
-          <w:sz w:val="14"/>
-          <w:szCs w:val="14"/>
-        </w:rPr>
-        <w:t>('Ramesh Govindan', 'Xin Li')</w:t>
-      </w:r>
-    </w:p>
-    <w:p>
-      <w:pPr>
-        <w:pStyle w:val="Para"/>
-        <w:numPr>
-          <w:ilvl w:val="0"/>
-          <w:numId w:val="16"/>
-        </w:numPr>
-        <w:rPr>
-          <w:sz w:val="14"/>
-          <w:szCs w:val="14"/>
-        </w:rPr>
-      </w:pPr>
-      <w:r>
-        <w:rPr>
-          <w:sz w:val="14"/>
-          <w:szCs w:val="14"/>
-        </w:rPr>
-        <w:t>('Xin Li', '</w:t>
-      </w:r>
-      <w:proofErr w:type="spellStart"/>
-      <w:r>
-        <w:rPr>
-          <w:sz w:val="14"/>
-          <w:szCs w:val="14"/>
-        </w:rPr>
-        <w:t>Hsinchun</w:t>
-      </w:r>
-      <w:proofErr w:type="spellEnd"/>
-      <w:r>
-        <w:rPr>
-          <w:sz w:val="14"/>
-          <w:szCs w:val="14"/>
-        </w:rPr>
-        <w:t xml:space="preserve"> Chen')</w:t>
-      </w:r>
-    </w:p>
-    <w:p>
-      <w:pPr>
-        <w:pStyle w:val="Para"/>
-        <w:numPr>
-          <w:ilvl w:val="0"/>
-          <w:numId w:val="16"/>
-        </w:numPr>
-        <w:rPr>
-          <w:sz w:val="14"/>
-          <w:szCs w:val="14"/>
-        </w:rPr>
-      </w:pPr>
-      <w:r>
-        <w:rPr>
-          <w:sz w:val="14"/>
-          <w:szCs w:val="14"/>
-        </w:rPr>
-        <w:t xml:space="preserve">('Xin Li', 'Christophe </w:t>
-      </w:r>
-      <w:proofErr w:type="spellStart"/>
-      <w:r>
-        <w:rPr>
-          <w:sz w:val="14"/>
-          <w:szCs w:val="14"/>
-        </w:rPr>
-        <w:t>Diot</w:t>
-      </w:r>
-      <w:proofErr w:type="spellEnd"/>
-      <w:r>
-        <w:rPr>
-          <w:sz w:val="14"/>
-          <w:szCs w:val="14"/>
-        </w:rPr>
-        <w:t>')</w:t>
-      </w:r>
-    </w:p>
-    <w:p>
-      <w:pPr>
-        <w:pStyle w:val="Para"/>
-        <w:numPr>
-          <w:ilvl w:val="0"/>
-          <w:numId w:val="16"/>
-        </w:numPr>
-        <w:rPr>
-          <w:sz w:val="14"/>
-          <w:szCs w:val="14"/>
-        </w:rPr>
-      </w:pPr>
-      <w:r>
-        <w:rPr>
-          <w:sz w:val="14"/>
-          <w:szCs w:val="14"/>
-        </w:rPr>
-        <w:t>('</w:t>
-      </w:r>
-      <w:proofErr w:type="spellStart"/>
-      <w:r>
-        <w:rPr>
-          <w:sz w:val="14"/>
-          <w:szCs w:val="14"/>
-        </w:rPr>
-        <w:t>Qiang</w:t>
-      </w:r>
-      <w:proofErr w:type="spellEnd"/>
-      <w:r>
-        <w:rPr>
-          <w:sz w:val="14"/>
-          <w:szCs w:val="14"/>
-        </w:rPr>
-        <w:t xml:space="preserve"> Yang 0001', 'David McSherry')</w:t>
-      </w:r>
-    </w:p>
-    <w:p>
-      <w:pPr>
-        <w:pStyle w:val="Para"/>
-        <w:numPr>
-          <w:ilvl w:val="0"/>
-          <w:numId w:val="16"/>
-        </w:numPr>
-        <w:rPr>
-          <w:sz w:val="14"/>
-          <w:szCs w:val="14"/>
-        </w:rPr>
-      </w:pPr>
-      <w:r>
-        <w:rPr>
-          <w:sz w:val="14"/>
-          <w:szCs w:val="14"/>
-        </w:rPr>
-        <w:t>('Philip S. Yu', '</w:t>
-      </w:r>
-      <w:proofErr w:type="spellStart"/>
-      <w:r>
-        <w:rPr>
-          <w:sz w:val="14"/>
-          <w:szCs w:val="14"/>
-        </w:rPr>
-        <w:t>Bamshad</w:t>
-      </w:r>
-      <w:proofErr w:type="spellEnd"/>
-      <w:r>
-        <w:rPr>
-          <w:sz w:val="14"/>
-          <w:szCs w:val="14"/>
-        </w:rPr>
-        <w:t xml:space="preserve"> </w:t>
-      </w:r>
-      <w:proofErr w:type="spellStart"/>
-      <w:r>
-        <w:rPr>
-          <w:sz w:val="14"/>
-          <w:szCs w:val="14"/>
-        </w:rPr>
-        <w:t>Mobasher</w:t>
-      </w:r>
-      <w:proofErr w:type="spellEnd"/>
-      <w:r>
-        <w:rPr>
-          <w:sz w:val="14"/>
-          <w:szCs w:val="14"/>
-        </w:rPr>
-        <w:t>')</w:t>
-      </w:r>
-    </w:p>
-    <w:p>
-      <w:pPr>
-        <w:pStyle w:val="Para"/>
-        <w:numPr>
-          <w:ilvl w:val="0"/>
-          <w:numId w:val="16"/>
-        </w:numPr>
-        <w:rPr>
-          <w:sz w:val="14"/>
-          <w:szCs w:val="14"/>
-        </w:rPr>
-      </w:pPr>
-      <w:r>
-        <w:rPr>
-          <w:sz w:val="14"/>
-          <w:szCs w:val="14"/>
-        </w:rPr>
-        <w:t>('Ying Liu', 'Li Zhang')</w:t>
-      </w:r>
-    </w:p>
-    <w:p>
-      <w:pPr>
-        <w:pStyle w:val="Para"/>
-        <w:ind w:left="720"/>
-        <w:rPr>
-          <w:sz w:val="14"/>
-          <w:szCs w:val="14"/>
-        </w:rPr>
-      </w:pPr>
-    </w:p>
-    <w:p>
-      <w:pPr>
-        <w:pStyle w:val="Para"/>
-        <w:rPr>
-          <w:szCs w:val="14"/>
-        </w:rPr>
-      </w:pPr>
-      <w:r>
-        <w:rPr>
-          <w:szCs w:val="14"/>
-        </w:rPr>
-        <w:t xml:space="preserve">The weights seem to have changed the edge betweenness rankings of the 2005 graph slightly, but many of the edges in the unweighted version seem to still be present. </w:t>
-      </w:r>
-      <w:proofErr w:type="gramStart"/>
-      <w:r>
-        <w:rPr>
-          <w:szCs w:val="14"/>
-        </w:rPr>
-        <w:t>In particular, the</w:t>
-      </w:r>
-      <w:proofErr w:type="gramEnd"/>
-      <w:r>
-        <w:rPr>
-          <w:szCs w:val="14"/>
-        </w:rPr>
-        <w:t xml:space="preserve"> edges that author Xin Li seem to persist through the weighted version.</w:t>
-      </w:r>
-    </w:p>
-    <w:p>
-      <w:pPr>
-        <w:pStyle w:val="Para"/>
-        <w:rPr>
-          <w:sz w:val="14"/>
-          <w:szCs w:val="14"/>
-        </w:rPr>
-      </w:pPr>
-    </w:p>
-    <w:p>
-      <w:pPr>
-        <w:pStyle w:val="Para"/>
-        <w:rPr>
-          <w:szCs w:val="14"/>
-        </w:rPr>
-      </w:pPr>
-      <w:r>
-        <w:rPr>
-          <w:szCs w:val="14"/>
-        </w:rPr>
-        <w:t>The following are the results for DBLP</w:t>
-      </w:r>
-      <w:r>
-        <w:rPr>
-          <w:szCs w:val="14"/>
-        </w:rPr>
-        <w:tab/>
-        <w:t>2006:</w:t>
-      </w:r>
-    </w:p>
-    <w:p>
-      <w:pPr>
-        <w:pStyle w:val="Para"/>
-        <w:rPr>
-          <w:szCs w:val="14"/>
-        </w:rPr>
-      </w:pPr>
-    </w:p>
-    <w:p>
-      <w:pPr>
-        <w:pStyle w:val="Para"/>
-        <w:numPr>
-          <w:ilvl w:val="0"/>
-          <w:numId w:val="17"/>
-        </w:numPr>
-        <w:rPr>
-          <w:sz w:val="14"/>
-          <w:szCs w:val="14"/>
-        </w:rPr>
-      </w:pPr>
-      <w:r>
-        <w:rPr>
-          <w:sz w:val="14"/>
-          <w:szCs w:val="14"/>
-        </w:rPr>
-        <w:t xml:space="preserve">('Alberto L. </w:t>
-      </w:r>
-      <w:proofErr w:type="spellStart"/>
-      <w:r>
-        <w:rPr>
-          <w:sz w:val="14"/>
-          <w:szCs w:val="14"/>
-        </w:rPr>
-        <w:t>Sangiovanni-Vincentelli</w:t>
-      </w:r>
-      <w:proofErr w:type="spellEnd"/>
-      <w:r>
-        <w:rPr>
-          <w:sz w:val="14"/>
-          <w:szCs w:val="14"/>
-        </w:rPr>
-        <w:t>', 'Xi Chen')</w:t>
-      </w:r>
-    </w:p>
-    <w:p>
-      <w:pPr>
-        <w:pStyle w:val="Para"/>
-        <w:numPr>
-          <w:ilvl w:val="0"/>
-          <w:numId w:val="17"/>
-        </w:numPr>
-        <w:rPr>
-          <w:sz w:val="14"/>
-          <w:szCs w:val="14"/>
-        </w:rPr>
-      </w:pPr>
-      <w:r>
-        <w:rPr>
-          <w:sz w:val="14"/>
-          <w:szCs w:val="14"/>
-        </w:rPr>
-        <w:t xml:space="preserve">('Kai Yang', 'Pawan K. </w:t>
-      </w:r>
-      <w:proofErr w:type="spellStart"/>
-      <w:r>
-        <w:rPr>
-          <w:sz w:val="14"/>
-          <w:szCs w:val="14"/>
-        </w:rPr>
-        <w:t>Bhartia</w:t>
-      </w:r>
-      <w:proofErr w:type="spellEnd"/>
-      <w:r>
-        <w:rPr>
-          <w:sz w:val="14"/>
-          <w:szCs w:val="14"/>
-        </w:rPr>
-        <w:t>')</w:t>
-      </w:r>
-    </w:p>
-    <w:p>
-      <w:pPr>
-        <w:pStyle w:val="Para"/>
-        <w:numPr>
-          <w:ilvl w:val="0"/>
-          <w:numId w:val="17"/>
-        </w:numPr>
-        <w:rPr>
-          <w:sz w:val="14"/>
-          <w:szCs w:val="14"/>
-        </w:rPr>
-      </w:pPr>
-      <w:r>
-        <w:rPr>
-          <w:sz w:val="14"/>
-          <w:szCs w:val="14"/>
-        </w:rPr>
-        <w:t>('Xin Li', 'Philip S. Yu')</w:t>
-      </w:r>
-    </w:p>
-    <w:p>
-      <w:pPr>
-        <w:pStyle w:val="Para"/>
-        <w:numPr>
-          <w:ilvl w:val="0"/>
-          <w:numId w:val="17"/>
-        </w:numPr>
-        <w:rPr>
-          <w:sz w:val="14"/>
-          <w:szCs w:val="14"/>
-        </w:rPr>
-      </w:pPr>
-      <w:r>
-        <w:rPr>
-          <w:sz w:val="14"/>
-          <w:szCs w:val="14"/>
-        </w:rPr>
-        <w:t xml:space="preserve">('Elisa </w:t>
-      </w:r>
-      <w:proofErr w:type="spellStart"/>
-      <w:r>
-        <w:rPr>
-          <w:sz w:val="14"/>
-          <w:szCs w:val="14"/>
-        </w:rPr>
-        <w:t>Bertino</w:t>
-      </w:r>
-      <w:proofErr w:type="spellEnd"/>
-      <w:r>
-        <w:rPr>
-          <w:sz w:val="14"/>
-          <w:szCs w:val="14"/>
-        </w:rPr>
-        <w:t>', 'Yu Zhang')</w:t>
-      </w:r>
-    </w:p>
-    <w:p>
-      <w:pPr>
-        <w:pStyle w:val="Para"/>
-        <w:numPr>
-          <w:ilvl w:val="0"/>
-          <w:numId w:val="17"/>
-        </w:numPr>
-        <w:rPr>
-          <w:sz w:val="14"/>
-          <w:szCs w:val="14"/>
-        </w:rPr>
-      </w:pPr>
-      <w:r>
-        <w:rPr>
-          <w:sz w:val="14"/>
-          <w:szCs w:val="14"/>
-        </w:rPr>
-        <w:t>('Wen Gao', 'Josef Kittler')</w:t>
-      </w:r>
-    </w:p>
-    <w:p>
-      <w:pPr>
-        <w:pStyle w:val="Para"/>
-        <w:numPr>
-          <w:ilvl w:val="0"/>
-          <w:numId w:val="17"/>
-        </w:numPr>
-        <w:rPr>
-          <w:sz w:val="14"/>
-          <w:szCs w:val="14"/>
-        </w:rPr>
-      </w:pPr>
-      <w:r>
-        <w:rPr>
-          <w:sz w:val="14"/>
-          <w:szCs w:val="14"/>
-        </w:rPr>
-        <w:t>('Jar-</w:t>
-      </w:r>
-      <w:proofErr w:type="spellStart"/>
-      <w:r>
-        <w:rPr>
-          <w:sz w:val="14"/>
-          <w:szCs w:val="14"/>
-        </w:rPr>
-        <w:t>Ferr</w:t>
-      </w:r>
-      <w:proofErr w:type="spellEnd"/>
-      <w:r>
-        <w:rPr>
-          <w:sz w:val="14"/>
-          <w:szCs w:val="14"/>
-        </w:rPr>
-        <w:t xml:space="preserve"> Yang', 'Ming-Ting Sun')</w:t>
-      </w:r>
-    </w:p>
-    <w:p>
-      <w:pPr>
-        <w:pStyle w:val="Para"/>
-        <w:numPr>
-          <w:ilvl w:val="0"/>
-          <w:numId w:val="17"/>
-        </w:numPr>
-        <w:rPr>
-          <w:sz w:val="14"/>
-          <w:szCs w:val="14"/>
-        </w:rPr>
-      </w:pPr>
-      <w:r>
-        <w:rPr>
-          <w:sz w:val="14"/>
-          <w:szCs w:val="14"/>
-        </w:rPr>
-        <w:t xml:space="preserve">('Lin Chen', 'Gudrun </w:t>
-      </w:r>
-      <w:proofErr w:type="spellStart"/>
-      <w:r>
-        <w:rPr>
-          <w:sz w:val="14"/>
-          <w:szCs w:val="14"/>
-        </w:rPr>
-        <w:t>Wagenknecht</w:t>
-      </w:r>
-      <w:proofErr w:type="spellEnd"/>
-      <w:r>
-        <w:rPr>
-          <w:sz w:val="14"/>
-          <w:szCs w:val="14"/>
-        </w:rPr>
-        <w:t>')</w:t>
-      </w:r>
-    </w:p>
-    <w:p>
-      <w:pPr>
-        <w:pStyle w:val="Para"/>
-        <w:numPr>
-          <w:ilvl w:val="0"/>
-          <w:numId w:val="17"/>
-        </w:numPr>
-        <w:rPr>
-          <w:sz w:val="14"/>
-          <w:szCs w:val="14"/>
-        </w:rPr>
-      </w:pPr>
-      <w:r>
-        <w:rPr>
-          <w:sz w:val="14"/>
-          <w:szCs w:val="14"/>
-        </w:rPr>
-        <w:t>('Burkhard Morgenstern', 'Ming Zhang')</w:t>
-      </w:r>
-    </w:p>
-    <w:p>
-      <w:pPr>
-        <w:pStyle w:val="Para"/>
-        <w:numPr>
-          <w:ilvl w:val="0"/>
-          <w:numId w:val="17"/>
-        </w:numPr>
-        <w:rPr>
-          <w:sz w:val="14"/>
-          <w:szCs w:val="14"/>
-        </w:rPr>
-      </w:pPr>
-      <w:r>
-        <w:rPr>
-          <w:sz w:val="14"/>
-          <w:szCs w:val="14"/>
-        </w:rPr>
-        <w:t>('Bin Li', 'Yao Li')</w:t>
-      </w:r>
-    </w:p>
-    <w:p>
-      <w:pPr>
-        <w:pStyle w:val="Para"/>
-        <w:numPr>
-          <w:ilvl w:val="0"/>
-          <w:numId w:val="17"/>
-        </w:numPr>
-        <w:rPr>
-          <w:sz w:val="14"/>
-          <w:szCs w:val="14"/>
-        </w:rPr>
-      </w:pPr>
-      <w:r>
-        <w:rPr>
-          <w:sz w:val="14"/>
-          <w:szCs w:val="14"/>
-        </w:rPr>
-        <w:t>('</w:t>
-      </w:r>
-      <w:proofErr w:type="spellStart"/>
-      <w:r>
-        <w:rPr>
-          <w:sz w:val="14"/>
-          <w:szCs w:val="14"/>
-        </w:rPr>
-        <w:t>Hongji</w:t>
-      </w:r>
-      <w:proofErr w:type="spellEnd"/>
-      <w:r>
-        <w:rPr>
-          <w:sz w:val="14"/>
-          <w:szCs w:val="14"/>
-        </w:rPr>
-        <w:t xml:space="preserve"> Yang', 'William C. Chu')</w:t>
-      </w:r>
-    </w:p>
-    <w:p>
-      <w:pPr>
-        <w:pStyle w:val="Para"/>
-        <w:numPr>
-          <w:ilvl w:val="0"/>
-          <w:numId w:val="17"/>
-        </w:numPr>
-        <w:rPr>
-          <w:sz w:val="14"/>
-          <w:szCs w:val="14"/>
-        </w:rPr>
-      </w:pPr>
-      <w:r>
-        <w:rPr>
-          <w:sz w:val="14"/>
-          <w:szCs w:val="14"/>
-        </w:rPr>
-        <w:t>('</w:t>
-      </w:r>
-      <w:proofErr w:type="spellStart"/>
-      <w:r>
-        <w:rPr>
-          <w:sz w:val="14"/>
-          <w:szCs w:val="14"/>
-        </w:rPr>
-        <w:t>Xiaodong</w:t>
-      </w:r>
-      <w:proofErr w:type="spellEnd"/>
-      <w:r>
-        <w:rPr>
-          <w:sz w:val="14"/>
-          <w:szCs w:val="14"/>
-        </w:rPr>
-        <w:t xml:space="preserve"> Wang', 'Kai Yang')</w:t>
-      </w:r>
-    </w:p>
-    <w:p>
-      <w:pPr>
-        <w:pStyle w:val="Para"/>
-        <w:numPr>
-          <w:ilvl w:val="0"/>
-          <w:numId w:val="17"/>
-        </w:numPr>
-        <w:rPr>
-          <w:sz w:val="14"/>
-          <w:szCs w:val="14"/>
-        </w:rPr>
-      </w:pPr>
-      <w:r>
-        <w:rPr>
-          <w:sz w:val="14"/>
-          <w:szCs w:val="14"/>
-        </w:rPr>
-        <w:t>('Z. Zhang', 'Gang George Yin')</w:t>
-      </w:r>
-    </w:p>
-    <w:p>
-      <w:pPr>
-        <w:pStyle w:val="Para"/>
-        <w:numPr>
-          <w:ilvl w:val="0"/>
-          <w:numId w:val="17"/>
-        </w:numPr>
-        <w:rPr>
-          <w:sz w:val="14"/>
-          <w:szCs w:val="14"/>
-        </w:rPr>
-      </w:pPr>
-      <w:r>
-        <w:rPr>
-          <w:sz w:val="14"/>
-          <w:szCs w:val="14"/>
-        </w:rPr>
-        <w:t>('Hua Wang', 'Seiichi Shin')</w:t>
-      </w:r>
-    </w:p>
-    <w:p>
-      <w:pPr>
-        <w:pStyle w:val="Para"/>
-        <w:numPr>
-          <w:ilvl w:val="0"/>
-          <w:numId w:val="17"/>
-        </w:numPr>
-        <w:rPr>
-          <w:sz w:val="14"/>
-          <w:szCs w:val="14"/>
-        </w:rPr>
-      </w:pPr>
-      <w:r>
-        <w:rPr>
-          <w:sz w:val="14"/>
-          <w:szCs w:val="14"/>
-        </w:rPr>
-        <w:t>('Jian Xu', '</w:t>
-      </w:r>
-      <w:proofErr w:type="spellStart"/>
-      <w:r>
-        <w:rPr>
-          <w:sz w:val="14"/>
-          <w:szCs w:val="14"/>
-        </w:rPr>
-        <w:t>Jongkyung</w:t>
-      </w:r>
-      <w:proofErr w:type="spellEnd"/>
-      <w:r>
-        <w:rPr>
-          <w:sz w:val="14"/>
-          <w:szCs w:val="14"/>
-        </w:rPr>
-        <w:t xml:space="preserve"> Kim')</w:t>
-      </w:r>
-    </w:p>
-    <w:p>
-      <w:pPr>
-        <w:pStyle w:val="Para"/>
-        <w:numPr>
-          <w:ilvl w:val="0"/>
-          <w:numId w:val="17"/>
-        </w:numPr>
-        <w:rPr>
-          <w:sz w:val="14"/>
-          <w:szCs w:val="14"/>
-        </w:rPr>
-      </w:pPr>
-      <w:r>
-        <w:rPr>
-          <w:sz w:val="14"/>
-          <w:szCs w:val="14"/>
-        </w:rPr>
-        <w:t xml:space="preserve">('Xin Li', 'Scott </w:t>
-      </w:r>
-      <w:proofErr w:type="spellStart"/>
-      <w:r>
-        <w:rPr>
-          <w:sz w:val="14"/>
-          <w:szCs w:val="14"/>
-        </w:rPr>
-        <w:t>Shenker</w:t>
-      </w:r>
-      <w:proofErr w:type="spellEnd"/>
-      <w:r>
-        <w:rPr>
-          <w:sz w:val="14"/>
-          <w:szCs w:val="14"/>
-        </w:rPr>
-        <w:t>')</w:t>
-      </w:r>
-    </w:p>
-    <w:p>
-      <w:pPr>
-        <w:pStyle w:val="Para"/>
-        <w:numPr>
-          <w:ilvl w:val="0"/>
-          <w:numId w:val="17"/>
-        </w:numPr>
-        <w:rPr>
-          <w:sz w:val="14"/>
-          <w:szCs w:val="14"/>
-        </w:rPr>
-      </w:pPr>
-      <w:r>
-        <w:rPr>
-          <w:sz w:val="14"/>
-          <w:szCs w:val="14"/>
-        </w:rPr>
-        <w:t>('Rudolf Fleischer', '</w:t>
-      </w:r>
-      <w:proofErr w:type="spellStart"/>
-      <w:r>
-        <w:rPr>
-          <w:sz w:val="14"/>
-          <w:szCs w:val="14"/>
-        </w:rPr>
-        <w:t>Sándor</w:t>
-      </w:r>
-      <w:proofErr w:type="spellEnd"/>
-      <w:r>
-        <w:rPr>
-          <w:sz w:val="14"/>
-          <w:szCs w:val="14"/>
-        </w:rPr>
-        <w:t xml:space="preserve"> P. </w:t>
-      </w:r>
-      <w:proofErr w:type="spellStart"/>
-      <w:r>
-        <w:rPr>
-          <w:sz w:val="14"/>
-          <w:szCs w:val="14"/>
-        </w:rPr>
-        <w:t>Fekete</w:t>
-      </w:r>
-      <w:proofErr w:type="spellEnd"/>
-      <w:r>
-        <w:rPr>
-          <w:sz w:val="14"/>
-          <w:szCs w:val="14"/>
-        </w:rPr>
-        <w:t>')</w:t>
-      </w:r>
-    </w:p>
-    <w:p>
-      <w:pPr>
-        <w:pStyle w:val="Para"/>
-        <w:numPr>
-          <w:ilvl w:val="0"/>
-          <w:numId w:val="17"/>
-        </w:numPr>
-        <w:rPr>
-          <w:sz w:val="14"/>
-          <w:szCs w:val="14"/>
-        </w:rPr>
-      </w:pPr>
-      <w:r>
-        <w:rPr>
-          <w:sz w:val="14"/>
-          <w:szCs w:val="14"/>
-        </w:rPr>
-        <w:t>('Wei Zhang', 'Qing Li')</w:t>
-      </w:r>
-    </w:p>
-    <w:p>
-      <w:pPr>
-        <w:pStyle w:val="Para"/>
-        <w:numPr>
-          <w:ilvl w:val="0"/>
-          <w:numId w:val="17"/>
-        </w:numPr>
-        <w:rPr>
-          <w:sz w:val="14"/>
-          <w:szCs w:val="14"/>
-        </w:rPr>
-      </w:pPr>
-      <w:r>
-        <w:rPr>
-          <w:sz w:val="14"/>
-          <w:szCs w:val="14"/>
-        </w:rPr>
-        <w:t>('Xin Li', 'Bin Li')</w:t>
-      </w:r>
-    </w:p>
-    <w:p>
-      <w:pPr>
-        <w:pStyle w:val="Para"/>
-        <w:numPr>
-          <w:ilvl w:val="0"/>
-          <w:numId w:val="17"/>
-        </w:numPr>
-        <w:rPr>
-          <w:sz w:val="14"/>
-          <w:szCs w:val="14"/>
-        </w:rPr>
-      </w:pPr>
-      <w:r>
-        <w:rPr>
-          <w:sz w:val="14"/>
-          <w:szCs w:val="14"/>
-        </w:rPr>
-        <w:t>('Wang-</w:t>
-      </w:r>
-      <w:proofErr w:type="spellStart"/>
-      <w:r>
-        <w:rPr>
-          <w:sz w:val="14"/>
-          <w:szCs w:val="14"/>
-        </w:rPr>
-        <w:t>Chien</w:t>
-      </w:r>
-      <w:proofErr w:type="spellEnd"/>
-      <w:r>
-        <w:rPr>
-          <w:sz w:val="14"/>
-          <w:szCs w:val="14"/>
-        </w:rPr>
-        <w:t xml:space="preserve"> Lee', 'Wen-</w:t>
-      </w:r>
-      <w:proofErr w:type="spellStart"/>
-      <w:r>
-        <w:rPr>
-          <w:sz w:val="14"/>
-          <w:szCs w:val="14"/>
-        </w:rPr>
-        <w:t>Chih</w:t>
-      </w:r>
-      <w:proofErr w:type="spellEnd"/>
-      <w:r>
-        <w:rPr>
-          <w:sz w:val="14"/>
-          <w:szCs w:val="14"/>
-        </w:rPr>
-        <w:t xml:space="preserve"> Peng')</w:t>
-      </w:r>
-    </w:p>
-    <w:p>
-      <w:pPr>
-        <w:pStyle w:val="Para"/>
-        <w:numPr>
-          <w:ilvl w:val="0"/>
-          <w:numId w:val="17"/>
-        </w:numPr>
-        <w:rPr>
-          <w:sz w:val="14"/>
-          <w:szCs w:val="14"/>
-        </w:rPr>
-      </w:pPr>
-      <w:r>
-        <w:rPr>
-          <w:sz w:val="14"/>
-          <w:szCs w:val="14"/>
-        </w:rPr>
-        <w:lastRenderedPageBreak/>
-        <w:t>('Liang-Gee Chen', '</w:t>
-      </w:r>
-      <w:proofErr w:type="spellStart"/>
-      <w:r>
-        <w:rPr>
-          <w:sz w:val="14"/>
-          <w:szCs w:val="14"/>
-        </w:rPr>
-        <w:t>Chih</w:t>
-      </w:r>
-      <w:proofErr w:type="spellEnd"/>
-      <w:r>
-        <w:rPr>
-          <w:sz w:val="14"/>
-          <w:szCs w:val="14"/>
-        </w:rPr>
-        <w:t>-Wei Hsu')</w:t>
-      </w:r>
-    </w:p>
-    <w:p>
-      <w:pPr>
-        <w:pStyle w:val="Para"/>
-        <w:rPr>
-          <w:sz w:val="14"/>
-          <w:szCs w:val="14"/>
-        </w:rPr>
-      </w:pPr>
-    </w:p>
-    <w:p>
-      <w:pPr>
-        <w:pStyle w:val="Para"/>
-        <w:rPr>
-          <w:szCs w:val="14"/>
-        </w:rPr>
-      </w:pPr>
-      <w:r>
-        <w:rPr>
-          <w:szCs w:val="14"/>
-        </w:rPr>
-        <w:t>The 2006 version of the graph shows similar results to the 2005 version, with Xin Li still having a major presence in the list of edges. However, there are many new authors that appear in this list that were not in the 2005 or weighted 2005 versions.</w:t>
-      </w:r>
-    </w:p>
-    <w:p>
-      <w:pPr>
-        <w:pStyle w:val="AppendixH1"/>
-        <w:rPr>
-          <w:lang w:eastAsia="it-IT"/>
-          <w14:ligatures w14:val="standard"/>
-        </w:rPr>
-      </w:pPr>
-      <w:r>
-        <w:rPr>
-          <w:lang w:eastAsia="it-IT"/>
-          <w14:ligatures w14:val="standard"/>
-        </w:rPr>
-        <w:t>4</w:t>
-      </w:r>
-      <w:r>
-        <w:rPr>
-          <w:szCs w:val="22"/>
-          <w14:ligatures w14:val="standard"/>
-        </w:rPr>
-        <w:t> </w:t>
-      </w:r>
-      <w:r>
-        <w:rPr>
-          <w:lang w:eastAsia="it-IT"/>
-          <w14:ligatures w14:val="standard"/>
-        </w:rPr>
-        <w:t>LINK PREDICTION</w:t>
-      </w:r>
-    </w:p>
-    <w:p>
-      <w:pPr>
-        <w:pStyle w:val="Head2"/>
-        <w:rPr>
-          <w14:ligatures w14:val="standard"/>
-        </w:rPr>
-      </w:pPr>
-      <w:r>
-        <w:rPr>
-          <w14:ligatures w14:val="standard"/>
-        </w:rPr>
-        <w:t>4.1</w:t>
-      </w:r>
-      <w:r>
-        <w:rPr>
-          <w:szCs w:val="22"/>
-          <w14:ligatures w14:val="standard"/>
-        </w:rPr>
-        <w:t> </w:t>
-      </w:r>
-      <w:r>
-        <w:rPr>
-          <w:szCs w:val="22"/>
-          <w14:ligatures w14:val="standard"/>
-        </w:rPr>
-        <w:t>Graph Preparation</w:t>
-      </w:r>
-      <w:r>
-        <w:rPr>
-          <w:szCs w:val="22"/>
-          <w14:ligatures w14:val="standard"/>
-        </w:rPr>
-        <w:t>s</w:t>
-      </w:r>
-    </w:p>
-    <w:p>
-      <w:pPr>
-        <w:pStyle w:val="Para"/>
-      </w:pPr>
-      <w:r>
-        <w:t xml:space="preserve">For the link prediction problem, the graphs GCC_DBLP2005 and GCC_DBLP2006 were to be used. However, these graphs needed to be modified to only include the nodes that had degree greater than or equal to three. This was completed by simply iterating through the graphs and storing in a list the nodes that had degree greater than or equal to three (using </w:t>
-      </w:r>
-      <w:proofErr w:type="spellStart"/>
-      <w:r>
-        <w:t>NetworkX’s</w:t>
-      </w:r>
-      <w:proofErr w:type="spellEnd"/>
-      <w:r>
-        <w:t xml:space="preserve"> </w:t>
-      </w:r>
-      <w:proofErr w:type="spellStart"/>
-      <w:proofErr w:type="gramStart"/>
-      <w:r>
-        <w:t>G.degree</w:t>
+      <w:r>
+        <w:t>eighbors</w:t>
       </w:r>
       <w:proofErr w:type="spellEnd"/>
       <w:proofErr w:type="gramEnd"/>
       <w:r>
-        <w:t xml:space="preserve">() function), and then returning the subgraph constructed only using those nodes (using </w:t>
-      </w:r>
-      <w:proofErr w:type="spellStart"/>
-      <w:r>
-        <w:t>NetworkX’s</w:t>
-      </w:r>
-      <w:proofErr w:type="spellEnd"/>
-      <w:r>
-        <w:t xml:space="preserve"> </w:t>
-      </w:r>
-      <w:proofErr w:type="spellStart"/>
-      <w:r>
-        <w:t>G.subgraph</w:t>
-      </w:r>
-      <w:proofErr w:type="spellEnd"/>
-      <w:r>
-        <w:t xml:space="preserve">(nodes) function). These graphs were called DBLP2005-CORE and DBLP2006-CORE. </w:t>
-      </w:r>
-    </w:p>
-    <w:p>
-      <w:pPr>
-        <w:pStyle w:val="Para"/>
-      </w:pPr>
-      <w:r>
-        <w:t xml:space="preserve">From the DBLP2005-CORE graph a friends-of-friends list needed to be constructed which would contain all the pairs of nodes that were exactly two hops away from each other. This required more than simply having a triple nested loop for each node in the graph. For example, in Figure 1 node 2 is exactly two hops away from node 3, but node 2 is not exactly two hops away from node 0 even though there is a path of length two from </w:t>
-      </w:r>
-      <w:r>
-        <w:t xml:space="preserve">node 0 to node 2. </w:t>
+        <w:t xml:space="preserve">(u) function). Finally, all the neighbors of v which were named w were found. In order to avoid including nodes that were not exactly two hops away as explained previously with the help of Figure 1, there is a check that </w:t>
       </w:r>
       <w:proofErr w:type="gramStart"/>
       <w:r>
-        <w:t>In order to</w:t>
+        <w:t>w !</w:t>
       </w:r>
       <w:proofErr w:type="gramEnd"/>
       <w:r>
-        <w:t xml:space="preserve"> get around this, the </w:t>
-      </w:r>
-      <w:proofErr w:type="spellStart"/>
-      <w:r>
-        <w:t>findFoF</w:t>
-      </w:r>
-      <w:proofErr w:type="spellEnd"/>
-      <w:r>
-        <w:t xml:space="preserve">(G) function was created. This function iterated over every node u in the DBLP2005-CORE graph. For every node u it would find all the neighbors v of u (using </w:t>
-      </w:r>
-      <w:proofErr w:type="spellStart"/>
-      <w:r>
-        <w:t>NetworkX’s</w:t>
-      </w:r>
-      <w:proofErr w:type="spellEnd"/>
-      <w:r>
-        <w:t xml:space="preserve"> </w:t>
-      </w:r>
-      <w:proofErr w:type="spellStart"/>
-      <w:proofErr w:type="gramStart"/>
-      <w:r>
-        <w:t>G.neighbors</w:t>
-      </w:r>
-      <w:proofErr w:type="spellEnd"/>
-      <w:proofErr w:type="gramEnd"/>
-      <w:r>
-        <w:t xml:space="preserve">(u) function). Finally, all the neighbors of v which were named w were found. In order to avoid including nodes that were not exactly two hops away as explained previously with the help of Figure 1, there is a check that </w:t>
-      </w:r>
-      <w:proofErr w:type="gramStart"/>
-      <w:r>
-        <w:t>w !</w:t>
-      </w:r>
-      <w:proofErr w:type="gramEnd"/>
-      <w:r>
         <w:t>= u, w != v and w is not in the set of neighbor nodes of u. If the w node passes all these checks, the pair (u, w) is added to the friends-of-friends list. This friends-of-friends list was the list of candidate edges for the prediction problem.</w:t>
       </w:r>
       <w:r>
@@ -6807,6 +6854,9 @@
         <w:pStyle w:val="Para"/>
       </w:pPr>
       <w:r>
+        <w:t xml:space="preserve">     </w:t>
+      </w:r>
+      <w:r>
         <w:t xml:space="preserve">Next the set of target edges T that would be ideally predicted by the algorithms needed to be constructed. This was the set of edges that were in the DBLP2006-CORE graph but were not in the DBLP2005-CORE graph. This was accomplished by simply iterating through the DBLP2005-CORE edges </w:t>
       </w:r>
       <w:r>
@@ -6833,6 +6883,9 @@
         <w:pStyle w:val="Para"/>
       </w:pPr>
       <w:r>
+        <w:t xml:space="preserve">     </w:t>
+      </w:r>
+      <w:r>
         <w:t xml:space="preserve">For </w:t>
       </w:r>
       <w:r>
@@ -6846,9 +6899,6 @@
       </w:r>
       <w:r>
         <w:t xml:space="preserve"> using the DBLP2005-CORE graph.</w:t>
-      </w:r>
-      <w:r>
-        <w:t xml:space="preserve"> The results of each of these algorithms can be found in both the ‘Link Prediction Excel Sheets’ file and the ‘Link Prediction Graphs’ file.</w:t>
       </w:r>
     </w:p>
     <w:p>
@@ -7637,6 +7687,9 @@
       <w:pPr>
         <w:pStyle w:val="Para"/>
       </w:pPr>
+      <w:r>
+        <w:t xml:space="preserve">     </w:t>
+      </w:r>
       <w:r>
         <w:t xml:space="preserve">Link prediction is by no means an exact science </w:t>
       </w:r>
@@ -8801,6 +8854,92 @@
     </w:lvl>
   </w:abstractNum>
   <w:abstractNum w:abstractNumId="9" w15:restartNumberingAfterBreak="0">
+    <w:nsid w:val="40B05D1A"/>
+    <w:multiLevelType w:val="hybridMultilevel"/>
+    <w:tmpl w:val="03DA2E86"/>
+    <w:lvl w:ilvl="0" w:tplc="10090011">
+      <w:start w:val="1"/>
+      <w:numFmt w:val="decimal"/>
+      <w:lvlText w:val="%1)"/>
+      <w:lvlJc w:val="left"/>
+      <w:pPr>
+        <w:ind w:left="720" w:hanging="360"/>
+      </w:pPr>
+    </w:lvl>
+    <w:lvl w:ilvl="1" w:tplc="10090019" w:tentative="1">
+      <w:start w:val="1"/>
+      <w:numFmt w:val="lowerLetter"/>
+      <w:lvlText w:val="%2."/>
+      <w:lvlJc w:val="left"/>
+      <w:pPr>
+        <w:ind w:left="1440" w:hanging="360"/>
+      </w:pPr>
+    </w:lvl>
+    <w:lvl w:ilvl="2" w:tplc="1009001B" w:tentative="1">
+      <w:start w:val="1"/>
+      <w:numFmt w:val="lowerRoman"/>
+      <w:lvlText w:val="%3."/>
+      <w:lvlJc w:val="right"/>
+      <w:pPr>
+        <w:ind w:left="2160" w:hanging="180"/>
+      </w:pPr>
+    </w:lvl>
+    <w:lvl w:ilvl="3" w:tplc="1009000F" w:tentative="1">
+      <w:start w:val="1"/>
+      <w:numFmt w:val="decimal"/>
+      <w:lvlText w:val="%4."/>
+      <w:lvlJc w:val="left"/>
+      <w:pPr>
+        <w:ind w:left="2880" w:hanging="360"/>
+      </w:pPr>
+    </w:lvl>
+    <w:lvl w:ilvl="4" w:tplc="10090019" w:tentative="1">
+      <w:start w:val="1"/>
+      <w:numFmt w:val="lowerLetter"/>
+      <w:lvlText w:val="%5."/>
+      <w:lvlJc w:val="left"/>
+      <w:pPr>
+        <w:ind w:left="3600" w:hanging="360"/>
+      </w:pPr>
+    </w:lvl>
+    <w:lvl w:ilvl="5" w:tplc="1009001B" w:tentative="1">
+      <w:start w:val="1"/>
+      <w:numFmt w:val="lowerRoman"/>
+      <w:lvlText w:val="%6."/>
+      <w:lvlJc w:val="right"/>
+      <w:pPr>
+        <w:ind w:left="4320" w:hanging="180"/>
+      </w:pPr>
+    </w:lvl>
+    <w:lvl w:ilvl="6" w:tplc="1009000F" w:tentative="1">
+      <w:start w:val="1"/>
+      <w:numFmt w:val="decimal"/>
+      <w:lvlText w:val="%7."/>
+      <w:lvlJc w:val="left"/>
+      <w:pPr>
+        <w:ind w:left="5040" w:hanging="360"/>
+      </w:pPr>
+    </w:lvl>
+    <w:lvl w:ilvl="7" w:tplc="10090019" w:tentative="1">
+      <w:start w:val="1"/>
+      <w:numFmt w:val="lowerLetter"/>
+      <w:lvlText w:val="%8."/>
+      <w:lvlJc w:val="left"/>
+      <w:pPr>
+        <w:ind w:left="5760" w:hanging="360"/>
+      </w:pPr>
+    </w:lvl>
+    <w:lvl w:ilvl="8" w:tplc="1009001B" w:tentative="1">
+      <w:start w:val="1"/>
+      <w:numFmt w:val="lowerRoman"/>
+      <w:lvlText w:val="%9."/>
+      <w:lvlJc w:val="right"/>
+      <w:pPr>
+        <w:ind w:left="6480" w:hanging="180"/>
+      </w:pPr>
+    </w:lvl>
+  </w:abstractNum>
+  <w:abstractNum w:abstractNumId="10" w15:restartNumberingAfterBreak="0">
     <w:nsid w:val="46876897"/>
     <w:multiLevelType w:val="hybridMultilevel"/>
     <w:tmpl w:val="9284396A"/>
@@ -8917,7 +9056,7 @@
       </w:pPr>
     </w:lvl>
   </w:abstractNum>
-  <w:abstractNum w:abstractNumId="10" w15:restartNumberingAfterBreak="0">
+  <w:abstractNum w:abstractNumId="11" w15:restartNumberingAfterBreak="0">
     <w:nsid w:val="47D15F7B"/>
     <w:multiLevelType w:val="hybridMultilevel"/>
     <w:tmpl w:val="5D38CADC"/>
@@ -9003,7 +9142,7 @@
       </w:pPr>
     </w:lvl>
   </w:abstractNum>
-  <w:abstractNum w:abstractNumId="11" w15:restartNumberingAfterBreak="0">
+  <w:abstractNum w:abstractNumId="12" w15:restartNumberingAfterBreak="0">
     <w:nsid w:val="554B53A5"/>
     <w:multiLevelType w:val="multilevel"/>
     <w:tmpl w:val="1A2C5E10"/>
@@ -9144,7 +9283,7 @@
       </w:rPr>
     </w:lvl>
   </w:abstractNum>
-  <w:abstractNum w:abstractNumId="12" w15:restartNumberingAfterBreak="0">
+  <w:abstractNum w:abstractNumId="13" w15:restartNumberingAfterBreak="0">
     <w:nsid w:val="6204797A"/>
     <w:multiLevelType w:val="hybridMultilevel"/>
     <w:tmpl w:val="E97A8A70"/>
@@ -9261,7 +9400,7 @@
       </w:pPr>
     </w:lvl>
   </w:abstractNum>
-  <w:abstractNum w:abstractNumId="13" w15:restartNumberingAfterBreak="0">
+  <w:abstractNum w:abstractNumId="14" w15:restartNumberingAfterBreak="0">
     <w:nsid w:val="67445E99"/>
     <w:multiLevelType w:val="multilevel"/>
     <w:tmpl w:val="9F46EC34"/>
@@ -9402,7 +9541,7 @@
       </w:rPr>
     </w:lvl>
   </w:abstractNum>
-  <w:abstractNum w:abstractNumId="14" w15:restartNumberingAfterBreak="0">
+  <w:abstractNum w:abstractNumId="15" w15:restartNumberingAfterBreak="0">
     <w:nsid w:val="68997AFC"/>
     <w:multiLevelType w:val="hybridMultilevel"/>
     <w:tmpl w:val="FFA28DCE"/>
@@ -9492,7 +9631,7 @@
       </w:pPr>
     </w:lvl>
   </w:abstractNum>
-  <w:abstractNum w:abstractNumId="15" w15:restartNumberingAfterBreak="0">
+  <w:abstractNum w:abstractNumId="16" w15:restartNumberingAfterBreak="0">
     <w:nsid w:val="692F01EF"/>
     <w:multiLevelType w:val="hybridMultilevel"/>
     <w:tmpl w:val="C1D8352E"/>
@@ -9578,7 +9717,7 @@
       </w:pPr>
     </w:lvl>
   </w:abstractNum>
-  <w:abstractNum w:abstractNumId="16" w15:restartNumberingAfterBreak="0">
+  <w:abstractNum w:abstractNumId="17" w15:restartNumberingAfterBreak="0">
     <w:nsid w:val="69F36486"/>
     <w:multiLevelType w:val="hybridMultilevel"/>
     <w:tmpl w:val="86D2BBDE"/>
@@ -9664,7 +9803,7 @@
       </w:pPr>
     </w:lvl>
   </w:abstractNum>
-  <w:abstractNum w:abstractNumId="17" w15:restartNumberingAfterBreak="0">
+  <w:abstractNum w:abstractNumId="18" w15:restartNumberingAfterBreak="0">
     <w:nsid w:val="6B8E7CF9"/>
     <w:multiLevelType w:val="hybridMultilevel"/>
     <w:tmpl w:val="4E7C556E"/>
@@ -9781,7 +9920,7 @@
       </w:pPr>
     </w:lvl>
   </w:abstractNum>
-  <w:abstractNum w:abstractNumId="18" w15:restartNumberingAfterBreak="0">
+  <w:abstractNum w:abstractNumId="19" w15:restartNumberingAfterBreak="0">
     <w:nsid w:val="799051AC"/>
     <w:multiLevelType w:val="multilevel"/>
     <w:tmpl w:val="04090023"/>
@@ -9873,7 +10012,7 @@
     </w:lvl>
   </w:abstractNum>
   <w:num w:numId="1">
-    <w:abstractNumId w:val="18"/>
+    <w:abstractNumId w:val="19"/>
   </w:num>
   <w:num w:numId="2">
     <w:abstractNumId w:val="6"/>
@@ -9882,31 +10021,31 @@
     <w:abstractNumId w:val="2"/>
   </w:num>
   <w:num w:numId="4">
-    <w:abstractNumId w:val="17"/>
+    <w:abstractNumId w:val="18"/>
   </w:num>
   <w:num w:numId="5">
-    <w:abstractNumId w:val="9"/>
+    <w:abstractNumId w:val="10"/>
   </w:num>
   <w:num w:numId="6">
     <w:abstractNumId w:val="7"/>
   </w:num>
   <w:num w:numId="7">
+    <w:abstractNumId w:val="14"/>
+  </w:num>
+  <w:num w:numId="8">
+    <w:abstractNumId w:val="12"/>
+  </w:num>
+  <w:num w:numId="9">
     <w:abstractNumId w:val="13"/>
   </w:num>
-  <w:num w:numId="8">
-    <w:abstractNumId w:val="11"/>
-  </w:num>
-  <w:num w:numId="9">
-    <w:abstractNumId w:val="12"/>
-  </w:num>
   <w:num w:numId="10">
-    <w:abstractNumId w:val="16"/>
+    <w:abstractNumId w:val="17"/>
   </w:num>
   <w:num w:numId="11">
     <w:abstractNumId w:val="5"/>
   </w:num>
   <w:num w:numId="12">
-    <w:abstractNumId w:val="10"/>
+    <w:abstractNumId w:val="11"/>
   </w:num>
   <w:num w:numId="13">
     <w:abstractNumId w:val="0"/>
@@ -9918,7 +10057,7 @@
     <w:abstractNumId w:val="1"/>
   </w:num>
   <w:num w:numId="16">
-    <w:abstractNumId w:val="15"/>
+    <w:abstractNumId w:val="16"/>
   </w:num>
   <w:num w:numId="17">
     <w:abstractNumId w:val="3"/>
@@ -9927,7 +10066,10 @@
     <w:abstractNumId w:val="8"/>
   </w:num>
   <w:num w:numId="19">
-    <w:abstractNumId w:val="14"/>
+    <w:abstractNumId w:val="15"/>
+  </w:num>
+  <w:num w:numId="20">
+    <w:abstractNumId w:val="9"/>
   </w:num>
   <w:numIdMacAtCleanup w:val="17"/>
 </w:numbering>
@@ -15341,7 +15483,7 @@
 </file>
 
 <file path=customXml/itemProps2.xml><?xml version="1.0" encoding="utf-8"?>
-<ds:datastoreItem xmlns:ds="http://schemas.openxmlformats.org/officeDocument/2006/customXml" ds:itemID="{B5DC09D3-077B-4AA0-942C-72704A5ED729}">
+<ds:datastoreItem xmlns:ds="http://schemas.openxmlformats.org/officeDocument/2006/customXml" ds:itemID="{166C6D6E-A841-420B-AC10-01B505F3D328}">
   <ds:schemaRefs>
     <ds:schemaRef ds:uri="http://schemas.openxmlformats.org/officeDocument/2006/bibliography"/>
   </ds:schemaRefs>

</xml_diff>